<commit_message>
Revised WiD peer feedback assignment
</commit_message>
<xml_diff>
--- a/docs/materials/WiDPeerFeedback.docx
+++ b/docs/materials/WiDPeerFeedback.docx
@@ -1,6 +1,6 @@
 
 <file path=word/document.xml><?xml version="1.0" encoding="utf-8"?>
-<w:document xmlns:wpc="http://schemas.microsoft.com/office/word/2010/wordprocessingCanvas" xmlns:cx="http://schemas.microsoft.com/office/drawing/2014/chartex" xmlns:cx1="http://schemas.microsoft.com/office/drawing/2015/9/8/chartex" xmlns:cx2="http://schemas.microsoft.com/office/drawing/2015/10/21/chartex" xmlns:cx3="http://schemas.microsoft.com/office/drawing/2016/5/9/chartex" xmlns:cx4="http://schemas.microsoft.com/office/drawing/2016/5/10/chartex" xmlns:cx5="http://schemas.microsoft.com/office/drawing/2016/5/11/chartex" xmlns:cx6="http://schemas.microsoft.com/office/drawing/2016/5/12/chartex" xmlns:cx7="http://schemas.microsoft.com/office/drawing/2016/5/13/chartex" xmlns:cx8="http://schemas.microsoft.com/office/drawing/2016/5/14/chartex" xmlns:mc="http://schemas.openxmlformats.org/markup-compatibility/2006" xmlns:aink="http://schemas.microsoft.com/office/drawing/2016/ink" xmlns:am3d="http://schemas.microsoft.com/office/drawing/2017/model3d" xmlns:o="urn:schemas-microsoft-com:office:office" xmlns:r="http://schemas.openxmlformats.org/officeDocument/2006/relationships" xmlns:m="http://schemas.openxmlformats.org/officeDocument/2006/math" xmlns:v="urn:schemas-microsoft-com:vml" xmlns:wp14="http://schemas.microsoft.com/office/word/2010/wordprocessingDrawing" xmlns:wp="http://schemas.openxmlformats.org/drawingml/2006/wordprocessingDrawing" xmlns:w10="urn:schemas-microsoft-com:office:word" xmlns:w="http://schemas.openxmlformats.org/wordprocessingml/2006/main" xmlns:w14="http://schemas.microsoft.com/office/word/2010/wordml" xmlns:w15="http://schemas.microsoft.com/office/word/2012/wordml" xmlns:w16cex="http://schemas.microsoft.com/office/word/2018/wordml/cex" xmlns:w16cid="http://schemas.microsoft.com/office/word/2016/wordml/cid" xmlns:w16="http://schemas.microsoft.com/office/word/2018/wordml" xmlns:w16se="http://schemas.microsoft.com/office/word/2015/wordml/symex" xmlns:wpg="http://schemas.microsoft.com/office/word/2010/wordprocessingGroup" xmlns:wpi="http://schemas.microsoft.com/office/word/2010/wordprocessingInk" xmlns:wne="http://schemas.microsoft.com/office/word/2006/wordml" xmlns:wps="http://schemas.microsoft.com/office/word/2010/wordprocessingShape" mc:Ignorable="w14 w15 w16se w16cid w16 w16cex wp14">
+<w:document xmlns:wpc="http://schemas.microsoft.com/office/word/2010/wordprocessingCanvas" xmlns:cx="http://schemas.microsoft.com/office/drawing/2014/chartex" xmlns:cx1="http://schemas.microsoft.com/office/drawing/2015/9/8/chartex" xmlns:cx2="http://schemas.microsoft.com/office/drawing/2015/10/21/chartex" xmlns:cx3="http://schemas.microsoft.com/office/drawing/2016/5/9/chartex" xmlns:cx4="http://schemas.microsoft.com/office/drawing/2016/5/10/chartex" xmlns:cx5="http://schemas.microsoft.com/office/drawing/2016/5/11/chartex" xmlns:cx6="http://schemas.microsoft.com/office/drawing/2016/5/12/chartex" xmlns:cx7="http://schemas.microsoft.com/office/drawing/2016/5/13/chartex" xmlns:cx8="http://schemas.microsoft.com/office/drawing/2016/5/14/chartex" xmlns:mc="http://schemas.openxmlformats.org/markup-compatibility/2006" xmlns:aink="http://schemas.microsoft.com/office/drawing/2016/ink" xmlns:am3d="http://schemas.microsoft.com/office/drawing/2017/model3d" xmlns:o="urn:schemas-microsoft-com:office:office" xmlns:oel="http://schemas.microsoft.com/office/2019/extlst" xmlns:r="http://schemas.openxmlformats.org/officeDocument/2006/relationships" xmlns:m="http://schemas.openxmlformats.org/officeDocument/2006/math" xmlns:v="urn:schemas-microsoft-com:vml" xmlns:wp14="http://schemas.microsoft.com/office/word/2010/wordprocessingDrawing" xmlns:wp="http://schemas.openxmlformats.org/drawingml/2006/wordprocessingDrawing" xmlns:w10="urn:schemas-microsoft-com:office:word" xmlns:w="http://schemas.openxmlformats.org/wordprocessingml/2006/main" xmlns:w14="http://schemas.microsoft.com/office/word/2010/wordml" xmlns:w15="http://schemas.microsoft.com/office/word/2012/wordml" xmlns:w16cex="http://schemas.microsoft.com/office/word/2018/wordml/cex" xmlns:w16cid="http://schemas.microsoft.com/office/word/2016/wordml/cid" xmlns:w16="http://schemas.microsoft.com/office/word/2018/wordml" xmlns:w16sdtdh="http://schemas.microsoft.com/office/word/2020/wordml/sdtdatahash" xmlns:w16se="http://schemas.microsoft.com/office/word/2015/wordml/symex" xmlns:wpg="http://schemas.microsoft.com/office/word/2010/wordprocessingGroup" xmlns:wpi="http://schemas.microsoft.com/office/word/2010/wordprocessingInk" xmlns:wne="http://schemas.microsoft.com/office/word/2006/wordml" xmlns:wps="http://schemas.microsoft.com/office/word/2010/wordprocessingShape" mc:Ignorable="w14 w15 w16se w16cid w16 w16cex w16sdtdh wp14">
   <w:body>
     <w:p>
       <w:pPr>
@@ -13,6 +13,7 @@
           <w:szCs w:val="28"/>
         </w:rPr>
       </w:pPr>
+      <w:proofErr w:type="spellStart"/>
       <w:r>
         <w:rPr>
           <w:rFonts w:asciiTheme="minorHAnsi" w:hAnsiTheme="minorHAnsi" w:cstheme="minorHAnsi"/>
@@ -21,8 +22,9 @@
           <w:sz w:val="28"/>
           <w:szCs w:val="28"/>
         </w:rPr>
-        <w:t>Lab0</w:t>
-      </w:r>
+        <w:t>WiD</w:t>
+      </w:r>
+      <w:proofErr w:type="spellEnd"/>
       <w:r>
         <w:rPr>
           <w:rFonts w:asciiTheme="minorHAnsi" w:hAnsiTheme="minorHAnsi" w:cstheme="minorHAnsi"/>
@@ -31,7 +33,7 @@
           <w:sz w:val="28"/>
           <w:szCs w:val="28"/>
         </w:rPr>
-        <w:t>8</w:t>
+        <w:t xml:space="preserve"> Peer</w:t>
       </w:r>
       <w:r>
         <w:rPr>
@@ -41,48 +43,16 @@
           <w:sz w:val="28"/>
           <w:szCs w:val="28"/>
         </w:rPr>
-        <w:t xml:space="preserve"> – </w:t>
-      </w:r>
-      <w:proofErr w:type="spellStart"/>
-      <w:r>
+        <w:t xml:space="preserve"> Feedback</w:t>
+      </w:r>
+    </w:p>
+    <w:p>
+      <w:pPr>
+        <w:jc w:val="center"/>
         <w:rPr>
           <w:rFonts w:asciiTheme="minorHAnsi" w:hAnsiTheme="minorHAnsi" w:cstheme="minorHAnsi"/>
           <w:b/>
           <w:bCs/>
-          <w:sz w:val="28"/>
-          <w:szCs w:val="28"/>
-        </w:rPr>
-        <w:t>WiD</w:t>
-      </w:r>
-      <w:proofErr w:type="spellEnd"/>
-      <w:r>
-        <w:rPr>
-          <w:rFonts w:asciiTheme="minorHAnsi" w:hAnsiTheme="minorHAnsi" w:cstheme="minorHAnsi"/>
-          <w:b/>
-          <w:bCs/>
-          <w:sz w:val="28"/>
-          <w:szCs w:val="28"/>
-        </w:rPr>
-        <w:t xml:space="preserve"> Peer</w:t>
-      </w:r>
-      <w:r>
-        <w:rPr>
-          <w:rFonts w:asciiTheme="minorHAnsi" w:hAnsiTheme="minorHAnsi" w:cstheme="minorHAnsi"/>
-          <w:b/>
-          <w:bCs/>
-          <w:sz w:val="28"/>
-          <w:szCs w:val="28"/>
-        </w:rPr>
-        <w:t xml:space="preserve"> Feedback</w:t>
-      </w:r>
-    </w:p>
-    <w:p>
-      <w:pPr>
-        <w:jc w:val="center"/>
-        <w:rPr>
-          <w:rFonts w:asciiTheme="minorHAnsi" w:hAnsiTheme="minorHAnsi" w:cstheme="minorHAnsi"/>
-          <w:b/>
-          <w:bCs/>
         </w:rPr>
       </w:pPr>
     </w:p>
@@ -153,7 +123,7 @@
           <w:sz w:val="22"/>
           <w:szCs w:val="22"/>
         </w:rPr>
-        <w:t>2</w:t>
+        <w:t>3</w:t>
       </w:r>
     </w:p>
     <w:p>
@@ -227,7 +197,19 @@
         <w:rPr>
           <w:rFonts w:asciiTheme="minorHAnsi" w:hAnsiTheme="minorHAnsi" w:cstheme="minorHAnsi"/>
         </w:rPr>
-        <w:t xml:space="preserve">For this lab </w:t>
+        <w:t xml:space="preserve">For this </w:t>
+      </w:r>
+      <w:r>
+        <w:rPr>
+          <w:rFonts w:asciiTheme="minorHAnsi" w:hAnsiTheme="minorHAnsi" w:cstheme="minorHAnsi"/>
+        </w:rPr>
+        <w:t>assignment</w:t>
+      </w:r>
+      <w:r>
+        <w:rPr>
+          <w:rFonts w:asciiTheme="minorHAnsi" w:hAnsiTheme="minorHAnsi" w:cstheme="minorHAnsi"/>
+        </w:rPr>
+        <w:t xml:space="preserve"> </w:t>
       </w:r>
       <w:r>
         <w:rPr>
@@ -379,7 +361,7 @@
           <w:b/>
           <w:bCs/>
         </w:rPr>
-        <w:t>4</w:t>
+        <w:t>5</w:t>
       </w:r>
       <w:r>
         <w:rPr>
@@ -395,7 +377,7 @@
           <w:b/>
           <w:bCs/>
         </w:rPr>
-        <w:t>6</w:t>
+        <w:t>8</w:t>
       </w:r>
       <w:r>
         <w:rPr>
@@ -421,7 +403,7 @@
         <w:rPr>
           <w:rFonts w:asciiTheme="minorHAnsi" w:hAnsiTheme="minorHAnsi" w:cstheme="minorHAnsi"/>
         </w:rPr>
-        <w:t xml:space="preserve">the elements of your metaphor that play the roles of main memory, cache, registers and ALU.  In addition, </w:t>
+        <w:t xml:space="preserve">the elements of your metaphor play the roles of main memory, cache, registers and ALU.  In addition, </w:t>
       </w:r>
       <w:r>
         <w:rPr>
@@ -541,7 +523,31 @@
         <w:rPr>
           <w:rFonts w:asciiTheme="minorHAnsi" w:hAnsiTheme="minorHAnsi" w:cstheme="minorHAnsi"/>
         </w:rPr>
-        <w:t>Given that a normal lab period is two hours in length, a reasonable expectation would be for each</w:t>
+        <w:t xml:space="preserve">Given that a normal </w:t>
+      </w:r>
+      <w:r>
+        <w:rPr>
+          <w:rFonts w:asciiTheme="minorHAnsi" w:hAnsiTheme="minorHAnsi" w:cstheme="minorHAnsi"/>
+        </w:rPr>
+        <w:t>assignment is</w:t>
+      </w:r>
+      <w:r>
+        <w:rPr>
+          <w:rFonts w:asciiTheme="minorHAnsi" w:hAnsiTheme="minorHAnsi" w:cstheme="minorHAnsi"/>
+        </w:rPr>
+        <w:t xml:space="preserve"> </w:t>
+      </w:r>
+      <w:r>
+        <w:rPr>
+          <w:rFonts w:asciiTheme="minorHAnsi" w:hAnsiTheme="minorHAnsi" w:cstheme="minorHAnsi"/>
+        </w:rPr>
+        <w:t xml:space="preserve">2-3 </w:t>
+      </w:r>
+      <w:r>
+        <w:rPr>
+          <w:rFonts w:asciiTheme="minorHAnsi" w:hAnsiTheme="minorHAnsi" w:cstheme="minorHAnsi"/>
+        </w:rPr>
+        <w:t>hours in length, a reasonable expectation would be for each</w:t>
       </w:r>
       <w:r>
         <w:rPr>
@@ -565,7 +571,7 @@
         <w:rPr>
           <w:rFonts w:asciiTheme="minorHAnsi" w:hAnsiTheme="minorHAnsi" w:cstheme="minorHAnsi"/>
         </w:rPr>
-        <w:t xml:space="preserve"> to receive one hour of your attention over the course of the week.</w:t>
+        <w:t xml:space="preserve"> to receive one hour of your attention.</w:t>
       </w:r>
     </w:p>
     <w:p>
@@ -632,7 +638,31 @@
         <w:rPr>
           <w:rFonts w:asciiTheme="minorHAnsi" w:hAnsiTheme="minorHAnsi" w:cstheme="minorHAnsi"/>
         </w:rPr>
-        <w:t xml:space="preserve"> will have been uploaded to a new folder in your </w:t>
+        <w:t xml:space="preserve"> will have been uploaded to a new folder in</w:t>
+      </w:r>
+      <w:r>
+        <w:rPr>
+          <w:rFonts w:asciiTheme="minorHAnsi" w:hAnsiTheme="minorHAnsi" w:cstheme="minorHAnsi"/>
+        </w:rPr>
+        <w:t xml:space="preserve"> the </w:t>
+      </w:r>
+      <w:r>
+        <w:rPr>
+          <w:rFonts w:ascii="Courier" w:hAnsi="Courier" w:cstheme="minorHAnsi"/>
+        </w:rPr>
+        <w:t>COMP256</w:t>
+      </w:r>
+      <w:r>
+        <w:rPr>
+          <w:rFonts w:asciiTheme="minorHAnsi" w:hAnsiTheme="minorHAnsi" w:cstheme="minorHAnsi"/>
+        </w:rPr>
+        <w:t xml:space="preserve"> folder in</w:t>
+      </w:r>
+      <w:r>
+        <w:rPr>
+          <w:rFonts w:asciiTheme="minorHAnsi" w:hAnsiTheme="minorHAnsi" w:cstheme="minorHAnsi"/>
+        </w:rPr>
+        <w:t xml:space="preserve"> your </w:t>
       </w:r>
       <w:proofErr w:type="spellStart"/>
       <w:r>
@@ -652,7 +682,19 @@
         <w:rPr>
           <w:rFonts w:asciiTheme="minorHAnsi" w:hAnsiTheme="minorHAnsi" w:cstheme="minorHAnsi"/>
         </w:rPr>
-        <w:t>.  Your assignment for this lab will be to prepare feedback on each of those drafts</w:t>
+        <w:t xml:space="preserve">.  Your assignment </w:t>
+      </w:r>
+      <w:r>
+        <w:rPr>
+          <w:rFonts w:asciiTheme="minorHAnsi" w:hAnsiTheme="minorHAnsi" w:cstheme="minorHAnsi"/>
+        </w:rPr>
+        <w:t>is</w:t>
+      </w:r>
+      <w:r>
+        <w:rPr>
+          <w:rFonts w:asciiTheme="minorHAnsi" w:hAnsiTheme="minorHAnsi" w:cstheme="minorHAnsi"/>
+        </w:rPr>
+        <w:t xml:space="preserve"> to prepare feedback on each of those drafts</w:t>
       </w:r>
       <w:r>
         <w:rPr>
@@ -660,14 +702,82 @@
         </w:rPr>
         <w:t xml:space="preserve">.  I will then </w:t>
       </w:r>
-      <w:proofErr w:type="gramStart"/>
-      <w:r>
-        <w:rPr>
-          <w:rFonts w:asciiTheme="minorHAnsi" w:hAnsiTheme="minorHAnsi" w:cstheme="minorHAnsi"/>
-        </w:rPr>
-        <w:t>returned</w:t>
-      </w:r>
-      <w:proofErr w:type="gramEnd"/>
+      <w:r>
+        <w:rPr>
+          <w:rFonts w:asciiTheme="minorHAnsi" w:hAnsiTheme="minorHAnsi" w:cstheme="minorHAnsi"/>
+        </w:rPr>
+        <w:t xml:space="preserve">return </w:t>
+      </w:r>
+      <w:r>
+        <w:rPr>
+          <w:rFonts w:asciiTheme="minorHAnsi" w:hAnsiTheme="minorHAnsi" w:cstheme="minorHAnsi"/>
+        </w:rPr>
+        <w:t xml:space="preserve">your feedback </w:t>
+      </w:r>
+      <w:r>
+        <w:rPr>
+          <w:rFonts w:asciiTheme="minorHAnsi" w:hAnsiTheme="minorHAnsi" w:cstheme="minorHAnsi"/>
+        </w:rPr>
+        <w:t xml:space="preserve">to </w:t>
+      </w:r>
+      <w:r>
+        <w:rPr>
+          <w:rFonts w:asciiTheme="minorHAnsi" w:hAnsiTheme="minorHAnsi" w:cstheme="minorHAnsi"/>
+        </w:rPr>
+        <w:t xml:space="preserve">your classmates for them to use in revising their draft </w:t>
+      </w:r>
+      <w:r>
+        <w:rPr>
+          <w:rFonts w:asciiTheme="minorHAnsi" w:hAnsiTheme="minorHAnsi" w:cstheme="minorHAnsi"/>
+        </w:rPr>
+        <w:t>into</w:t>
+      </w:r>
+      <w:r>
+        <w:rPr>
+          <w:rFonts w:asciiTheme="minorHAnsi" w:hAnsiTheme="minorHAnsi" w:cstheme="minorHAnsi"/>
+        </w:rPr>
+        <w:t xml:space="preserve"> a final version.</w:t>
+      </w:r>
+      <w:r>
+        <w:rPr>
+          <w:rFonts w:asciiTheme="minorHAnsi" w:hAnsiTheme="minorHAnsi" w:cstheme="minorHAnsi"/>
+        </w:rPr>
+        <w:t xml:space="preserve"> Similarly, you will receive feedback on your draft that you will use in revising your draft as well.</w:t>
+      </w:r>
+    </w:p>
+    <w:p>
+      <w:pPr>
+        <w:rPr>
+          <w:rFonts w:asciiTheme="minorHAnsi" w:hAnsiTheme="minorHAnsi" w:cstheme="minorHAnsi"/>
+        </w:rPr>
+      </w:pPr>
+    </w:p>
+    <w:p>
+      <w:pPr>
+        <w:rPr>
+          <w:rFonts w:asciiTheme="minorHAnsi" w:hAnsiTheme="minorHAnsi" w:cstheme="minorHAnsi"/>
+        </w:rPr>
+      </w:pPr>
+      <w:r>
+        <w:rPr>
+          <w:rFonts w:asciiTheme="minorHAnsi" w:hAnsiTheme="minorHAnsi" w:cstheme="minorHAnsi"/>
+        </w:rPr>
+        <w:t xml:space="preserve">1. Get the drafts that you are to peer review. These drafts have been placed into a folder named </w:t>
+      </w:r>
+      <w:proofErr w:type="spellStart"/>
+      <w:r>
+        <w:rPr>
+          <w:rFonts w:ascii="Courier" w:hAnsi="Courier" w:cstheme="minorHAnsi"/>
+        </w:rPr>
+        <w:t>PeerReview</w:t>
+      </w:r>
+      <w:proofErr w:type="spellEnd"/>
+      <w:r>
+        <w:rPr>
+          <w:rFonts w:asciiTheme="minorHAnsi" w:hAnsiTheme="minorHAnsi" w:cstheme="minorHAnsi"/>
+        </w:rPr>
+        <w:t xml:space="preserve"> in your</w:t>
+      </w:r>
       <w:r>
         <w:rPr>
           <w:rFonts w:asciiTheme="minorHAnsi" w:hAnsiTheme="minorHAnsi" w:cstheme="minorHAnsi"/>
@@ -676,189 +786,149 @@
       </w:r>
       <w:r>
         <w:rPr>
-          <w:rFonts w:asciiTheme="minorHAnsi" w:hAnsiTheme="minorHAnsi" w:cstheme="minorHAnsi"/>
-        </w:rPr>
-        <w:t xml:space="preserve">your feedback </w:t>
-      </w:r>
-      <w:r>
-        <w:rPr>
-          <w:rFonts w:asciiTheme="minorHAnsi" w:hAnsiTheme="minorHAnsi" w:cstheme="minorHAnsi"/>
-        </w:rPr>
-        <w:t xml:space="preserve">to </w:t>
-      </w:r>
-      <w:r>
-        <w:rPr>
-          <w:rFonts w:asciiTheme="minorHAnsi" w:hAnsiTheme="minorHAnsi" w:cstheme="minorHAnsi"/>
-        </w:rPr>
-        <w:t xml:space="preserve">your classmates for them to use in revising their draft </w:t>
-      </w:r>
-      <w:r>
-        <w:rPr>
-          <w:rFonts w:asciiTheme="minorHAnsi" w:hAnsiTheme="minorHAnsi" w:cstheme="minorHAnsi"/>
-        </w:rPr>
-        <w:t>into</w:t>
-      </w:r>
-      <w:r>
-        <w:rPr>
-          <w:rFonts w:asciiTheme="minorHAnsi" w:hAnsiTheme="minorHAnsi" w:cstheme="minorHAnsi"/>
-        </w:rPr>
-        <w:t xml:space="preserve"> a final version.</w:t>
-      </w:r>
-      <w:r>
-        <w:rPr>
-          <w:rFonts w:asciiTheme="minorHAnsi" w:hAnsiTheme="minorHAnsi" w:cstheme="minorHAnsi"/>
-        </w:rPr>
-        <w:t xml:space="preserve"> Similarly, you will receive feedback on your draft that you will used in revising your draft as well.</w:t>
-      </w:r>
-    </w:p>
-    <w:p>
-      <w:pPr>
-        <w:rPr>
-          <w:rFonts w:asciiTheme="minorHAnsi" w:hAnsiTheme="minorHAnsi" w:cstheme="minorHAnsi"/>
-        </w:rPr>
-      </w:pPr>
-    </w:p>
-    <w:p>
-      <w:pPr>
-        <w:rPr>
-          <w:rFonts w:asciiTheme="minorHAnsi" w:hAnsiTheme="minorHAnsi" w:cstheme="minorHAnsi"/>
-        </w:rPr>
-      </w:pPr>
-      <w:r>
-        <w:rPr>
-          <w:rFonts w:asciiTheme="minorHAnsi" w:hAnsiTheme="minorHAnsi" w:cstheme="minorHAnsi"/>
-        </w:rPr>
-        <w:t xml:space="preserve">1. Get the drafts that you are to peer review. These drafts have been placed into a folder named </w:t>
+          <w:rFonts w:ascii="Courier" w:hAnsi="Courier" w:cstheme="minorHAnsi"/>
+        </w:rPr>
+        <w:t>COMP256</w:t>
+      </w:r>
+      <w:r>
+        <w:rPr>
+          <w:rFonts w:asciiTheme="minorHAnsi" w:hAnsiTheme="minorHAnsi" w:cstheme="minorHAnsi"/>
+        </w:rPr>
+        <w:t xml:space="preserve"> folder in your</w:t>
+      </w:r>
+      <w:r>
+        <w:rPr>
+          <w:rFonts w:asciiTheme="minorHAnsi" w:hAnsiTheme="minorHAnsi" w:cstheme="minorHAnsi"/>
+        </w:rPr>
+        <w:t xml:space="preserve"> </w:t>
       </w:r>
       <w:proofErr w:type="spellStart"/>
       <w:r>
         <w:rPr>
+          <w:rFonts w:asciiTheme="minorHAnsi" w:hAnsiTheme="minorHAnsi" w:cstheme="minorHAnsi"/>
+        </w:rPr>
+        <w:t>WiD</w:t>
+      </w:r>
+      <w:proofErr w:type="spellEnd"/>
+      <w:r>
+        <w:rPr>
+          <w:rFonts w:asciiTheme="minorHAnsi" w:hAnsiTheme="minorHAnsi" w:cstheme="minorHAnsi"/>
+        </w:rPr>
+        <w:t xml:space="preserve"> repository.  The </w:t>
+      </w:r>
+      <w:r>
+        <w:rPr>
+          <w:rFonts w:asciiTheme="minorHAnsi" w:hAnsiTheme="minorHAnsi" w:cstheme="minorHAnsi"/>
+        </w:rPr>
+        <w:t>files</w:t>
+      </w:r>
+      <w:r>
+        <w:rPr>
+          <w:rFonts w:asciiTheme="minorHAnsi" w:hAnsiTheme="minorHAnsi" w:cstheme="minorHAnsi"/>
+        </w:rPr>
+        <w:t xml:space="preserve"> will be</w:t>
+      </w:r>
+      <w:r>
+        <w:rPr>
+          <w:rFonts w:asciiTheme="minorHAnsi" w:hAnsiTheme="minorHAnsi" w:cstheme="minorHAnsi"/>
+        </w:rPr>
+        <w:t xml:space="preserve"> named </w:t>
+      </w:r>
+      <w:r>
+        <w:rPr>
           <w:rFonts w:ascii="Courier" w:hAnsi="Courier" w:cstheme="minorHAnsi"/>
         </w:rPr>
-        <w:t>PeerReview</w:t>
-      </w:r>
-      <w:proofErr w:type="spellEnd"/>
-      <w:r>
-        <w:rPr>
-          <w:rFonts w:asciiTheme="minorHAnsi" w:hAnsiTheme="minorHAnsi" w:cstheme="minorHAnsi"/>
-        </w:rPr>
-        <w:t xml:space="preserve"> in your</w:t>
-      </w:r>
-      <w:r>
-        <w:rPr>
-          <w:rFonts w:asciiTheme="minorHAnsi" w:hAnsiTheme="minorHAnsi" w:cstheme="minorHAnsi"/>
-        </w:rPr>
-        <w:t xml:space="preserve"> COMP256 folder in your</w:t>
-      </w:r>
-      <w:r>
-        <w:rPr>
-          <w:rFonts w:asciiTheme="minorHAnsi" w:hAnsiTheme="minorHAnsi" w:cstheme="minorHAnsi"/>
-        </w:rPr>
-        <w:t xml:space="preserve"> </w:t>
-      </w:r>
-      <w:proofErr w:type="spellStart"/>
-      <w:r>
-        <w:rPr>
-          <w:rFonts w:asciiTheme="minorHAnsi" w:hAnsiTheme="minorHAnsi" w:cstheme="minorHAnsi"/>
-        </w:rPr>
-        <w:t>WiD</w:t>
-      </w:r>
-      <w:proofErr w:type="spellEnd"/>
-      <w:r>
-        <w:rPr>
-          <w:rFonts w:asciiTheme="minorHAnsi" w:hAnsiTheme="minorHAnsi" w:cstheme="minorHAnsi"/>
-        </w:rPr>
-        <w:t xml:space="preserve"> repository.  The </w:t>
-      </w:r>
-      <w:r>
-        <w:rPr>
-          <w:rFonts w:asciiTheme="minorHAnsi" w:hAnsiTheme="minorHAnsi" w:cstheme="minorHAnsi"/>
-        </w:rPr>
-        <w:t>files</w:t>
-      </w:r>
-      <w:r>
-        <w:rPr>
-          <w:rFonts w:asciiTheme="minorHAnsi" w:hAnsiTheme="minorHAnsi" w:cstheme="minorHAnsi"/>
-        </w:rPr>
-        <w:t xml:space="preserve"> will be</w:t>
-      </w:r>
-      <w:r>
-        <w:rPr>
-          <w:rFonts w:asciiTheme="minorHAnsi" w:hAnsiTheme="minorHAnsi" w:cstheme="minorHAnsi"/>
-        </w:rPr>
-        <w:t xml:space="preserve"> named </w:t>
+        <w:t>draft</w:t>
       </w:r>
       <w:r>
         <w:rPr>
           <w:rFonts w:ascii="Courier" w:hAnsi="Courier" w:cstheme="minorHAnsi"/>
         </w:rPr>
+        <w:t>XX</w:t>
+      </w:r>
+      <w:r>
+        <w:rPr>
+          <w:rFonts w:ascii="Courier" w:hAnsi="Courier" w:cstheme="minorHAnsi"/>
+        </w:rPr>
+        <w:t>.pdf</w:t>
+      </w:r>
+      <w:r>
+        <w:rPr>
+          <w:rFonts w:asciiTheme="minorHAnsi" w:hAnsiTheme="minorHAnsi" w:cstheme="minorHAnsi"/>
+        </w:rPr>
+        <w:t xml:space="preserve"> and </w:t>
+      </w:r>
+      <w:r>
+        <w:rPr>
+          <w:rFonts w:ascii="Courier" w:hAnsi="Courier" w:cstheme="minorHAnsi"/>
+        </w:rPr>
         <w:t>draft</w:t>
       </w:r>
       <w:r>
         <w:rPr>
           <w:rFonts w:ascii="Courier" w:hAnsi="Courier" w:cstheme="minorHAnsi"/>
         </w:rPr>
+        <w:t>YY</w:t>
+      </w:r>
+      <w:r>
+        <w:rPr>
+          <w:rFonts w:ascii="Courier" w:hAnsi="Courier" w:cstheme="minorHAnsi"/>
+        </w:rPr>
+        <w:t>.pdf</w:t>
+      </w:r>
+      <w:r>
+        <w:rPr>
+          <w:rFonts w:asciiTheme="minorHAnsi" w:hAnsiTheme="minorHAnsi" w:cstheme="minorHAnsi"/>
+        </w:rPr>
+        <w:t xml:space="preserve"> where </w:t>
+      </w:r>
+      <w:r>
+        <w:rPr>
+          <w:rFonts w:ascii="Courier" w:hAnsi="Courier" w:cstheme="minorHAnsi"/>
+        </w:rPr>
         <w:t>XX</w:t>
       </w:r>
       <w:r>
         <w:rPr>
+          <w:rFonts w:asciiTheme="minorHAnsi" w:hAnsiTheme="minorHAnsi" w:cstheme="minorHAnsi"/>
+        </w:rPr>
+        <w:t xml:space="preserve"> and </w:t>
+      </w:r>
+      <w:r>
+        <w:rPr>
           <w:rFonts w:ascii="Courier" w:hAnsi="Courier" w:cstheme="minorHAnsi"/>
         </w:rPr>
-        <w:t>.pdf</w:t>
-      </w:r>
-      <w:r>
-        <w:rPr>
-          <w:rFonts w:asciiTheme="minorHAnsi" w:hAnsiTheme="minorHAnsi" w:cstheme="minorHAnsi"/>
-        </w:rPr>
-        <w:t xml:space="preserve"> and </w:t>
-      </w:r>
-      <w:r>
-        <w:rPr>
-          <w:rFonts w:ascii="Courier" w:hAnsi="Courier" w:cstheme="minorHAnsi"/>
-        </w:rPr>
-        <w:t>draft</w:t>
-      </w:r>
-      <w:r>
-        <w:rPr>
-          <w:rFonts w:ascii="Courier" w:hAnsi="Courier" w:cstheme="minorHAnsi"/>
-        </w:rPr>
         <w:t>YY</w:t>
       </w:r>
       <w:r>
         <w:rPr>
-          <w:rFonts w:ascii="Courier" w:hAnsi="Courier" w:cstheme="minorHAnsi"/>
-        </w:rPr>
-        <w:t>.pdf</w:t>
-      </w:r>
-      <w:r>
-        <w:rPr>
-          <w:rFonts w:asciiTheme="minorHAnsi" w:hAnsiTheme="minorHAnsi" w:cstheme="minorHAnsi"/>
-        </w:rPr>
-        <w:t xml:space="preserve"> where </w:t>
-      </w:r>
-      <w:r>
-        <w:rPr>
-          <w:rFonts w:ascii="Courier" w:hAnsi="Courier" w:cstheme="minorHAnsi"/>
-        </w:rPr>
-        <w:t>XX</w:t>
-      </w:r>
-      <w:r>
-        <w:rPr>
-          <w:rFonts w:asciiTheme="minorHAnsi" w:hAnsiTheme="minorHAnsi" w:cstheme="minorHAnsi"/>
-        </w:rPr>
-        <w:t xml:space="preserve"> and </w:t>
-      </w:r>
-      <w:r>
-        <w:rPr>
-          <w:rFonts w:ascii="Courier" w:hAnsi="Courier" w:cstheme="minorHAnsi"/>
-        </w:rPr>
-        <w:t>YY</w:t>
-      </w:r>
-      <w:r>
-        <w:rPr>
-          <w:rFonts w:asciiTheme="minorHAnsi" w:hAnsiTheme="minorHAnsi" w:cstheme="minorHAnsi"/>
-        </w:rPr>
-        <w:t xml:space="preserve"> will be numbers that I will use to preserve the anonymity of the authors.</w:t>
+          <w:rFonts w:asciiTheme="minorHAnsi" w:hAnsiTheme="minorHAnsi" w:cstheme="minorHAnsi"/>
+        </w:rPr>
+        <w:t xml:space="preserve"> will be numbers that I </w:t>
+      </w:r>
+      <w:r>
+        <w:rPr>
+          <w:rFonts w:asciiTheme="minorHAnsi" w:hAnsiTheme="minorHAnsi" w:cstheme="minorHAnsi"/>
+        </w:rPr>
+        <w:t>have</w:t>
+      </w:r>
+      <w:r>
+        <w:rPr>
+          <w:rFonts w:asciiTheme="minorHAnsi" w:hAnsiTheme="minorHAnsi" w:cstheme="minorHAnsi"/>
+        </w:rPr>
+        <w:t xml:space="preserve"> use</w:t>
+      </w:r>
+      <w:r>
+        <w:rPr>
+          <w:rFonts w:asciiTheme="minorHAnsi" w:hAnsiTheme="minorHAnsi" w:cstheme="minorHAnsi"/>
+        </w:rPr>
+        <w:t>d</w:t>
+      </w:r>
+      <w:r>
+        <w:rPr>
+          <w:rFonts w:asciiTheme="minorHAnsi" w:hAnsiTheme="minorHAnsi" w:cstheme="minorHAnsi"/>
+        </w:rPr>
+        <w:t xml:space="preserve"> to preserve the anonymity of the authors.</w:t>
       </w:r>
     </w:p>
     <w:p>
@@ -898,7 +968,19 @@
         <w:rPr>
           <w:rFonts w:asciiTheme="minorHAnsi" w:hAnsiTheme="minorHAnsi" w:cstheme="minorHAnsi"/>
         </w:rPr>
-        <w:t xml:space="preserve">the word </w:t>
+        <w:t>the</w:t>
+      </w:r>
+      <w:r>
+        <w:rPr>
+          <w:rFonts w:asciiTheme="minorHAnsi" w:hAnsiTheme="minorHAnsi" w:cstheme="minorHAnsi"/>
+        </w:rPr>
+        <w:t xml:space="preserve"> draft number and the</w:t>
+      </w:r>
+      <w:r>
+        <w:rPr>
+          <w:rFonts w:asciiTheme="minorHAnsi" w:hAnsiTheme="minorHAnsi" w:cstheme="minorHAnsi"/>
+        </w:rPr>
+        <w:t xml:space="preserve"> word </w:t>
       </w:r>
       <w:r>
         <w:rPr>
@@ -1034,7 +1116,7 @@
         <w:rPr>
           <w:rFonts w:asciiTheme="minorHAnsi" w:hAnsiTheme="minorHAnsi" w:cstheme="minorHAnsi"/>
         </w:rPr>
-        <w:t>questions into your document.</w:t>
+        <w:t>into your document.</w:t>
       </w:r>
     </w:p>
     <w:p>
@@ -1231,21 +1313,7 @@
             <w:rStyle w:val="Hyperlink"/>
             <w:rFonts w:cstheme="minorHAnsi"/>
           </w:rPr>
-          <w:t>li</w:t>
-        </w:r>
-        <w:r>
-          <w:rPr>
-            <w:rStyle w:val="Hyperlink"/>
-            <w:rFonts w:cstheme="minorHAnsi"/>
-          </w:rPr>
-          <w:t>b</w:t>
-        </w:r>
-        <w:r>
-          <w:rPr>
-            <w:rStyle w:val="Hyperlink"/>
-            <w:rFonts w:cstheme="minorHAnsi"/>
-          </w:rPr>
-          <w:t>rary/peerreview/tips.html</w:t>
+          <w:t>library/peerreview/tips.html</w:t>
         </w:r>
       </w:hyperlink>
       <w:r>
@@ -1675,7 +1743,19 @@
         <w:rPr>
           <w:rFonts w:asciiTheme="minorHAnsi" w:hAnsiTheme="minorHAnsi" w:cstheme="minorHAnsi"/>
         </w:rPr>
-        <w:t>computing elements below, fill in the corresponding metaphor element</w:t>
+        <w:t>computing elements below</w:t>
+      </w:r>
+      <w:r>
+        <w:rPr>
+          <w:rFonts w:asciiTheme="minorHAnsi" w:hAnsiTheme="minorHAnsi" w:cstheme="minorHAnsi"/>
+        </w:rPr>
+        <w:t xml:space="preserve">, </w:t>
+      </w:r>
+      <w:r>
+        <w:rPr>
+          <w:rFonts w:asciiTheme="minorHAnsi" w:hAnsiTheme="minorHAnsi" w:cstheme="minorHAnsi"/>
+        </w:rPr>
+        <w:t>fill in the corresponding metaphor element</w:t>
       </w:r>
       <w:r>
         <w:rPr>
@@ -1705,7 +1785,13 @@
         <w:rPr>
           <w:rFonts w:asciiTheme="minorHAnsi" w:hAnsiTheme="minorHAnsi" w:cstheme="minorHAnsi"/>
         </w:rPr>
-        <w:t>one has not been clearly defined indicate that by writing “Not clearly specified.”</w:t>
+        <w:t>any of these have</w:t>
+      </w:r>
+      <w:r>
+        <w:rPr>
+          <w:rFonts w:asciiTheme="minorHAnsi" w:hAnsiTheme="minorHAnsi" w:cstheme="minorHAnsi"/>
+        </w:rPr>
+        <w:t xml:space="preserve"> not been clearly defined indicate that by writing “Not clearly specified.”</w:t>
       </w:r>
     </w:p>
     <w:p>
@@ -2212,7 +2298,19 @@
         <w:rPr>
           <w:rFonts w:asciiTheme="minorHAnsi" w:hAnsiTheme="minorHAnsi" w:cstheme="minorHAnsi"/>
         </w:rPr>
-        <w:t xml:space="preserve"> If not, briefly explain the way in which </w:t>
+        <w:t xml:space="preserve"> If not, briefly explain the way</w:t>
+      </w:r>
+      <w:r>
+        <w:rPr>
+          <w:rFonts w:asciiTheme="minorHAnsi" w:hAnsiTheme="minorHAnsi" w:cstheme="minorHAnsi"/>
+        </w:rPr>
+        <w:t>(s)</w:t>
+      </w:r>
+      <w:r>
+        <w:rPr>
+          <w:rFonts w:asciiTheme="minorHAnsi" w:hAnsiTheme="minorHAnsi" w:cstheme="minorHAnsi"/>
+        </w:rPr>
+        <w:t xml:space="preserve"> in which </w:t>
       </w:r>
       <w:r>
         <w:rPr>
@@ -2465,7 +2563,19 @@
         <w:rPr>
           <w:rFonts w:asciiTheme="minorHAnsi" w:hAnsiTheme="minorHAnsi" w:cstheme="minorHAnsi"/>
         </w:rPr>
-        <w:t xml:space="preserve"> the explanations of temporal and spatial locality factually correct? If not, briefly explain the way in which </w:t>
+        <w:t xml:space="preserve"> the explanations of temporal and spatial locality factually correct? If not, briefly explain the way</w:t>
+      </w:r>
+      <w:r>
+        <w:rPr>
+          <w:rFonts w:asciiTheme="minorHAnsi" w:hAnsiTheme="minorHAnsi" w:cstheme="minorHAnsi"/>
+        </w:rPr>
+        <w:t>(s)</w:t>
+      </w:r>
+      <w:r>
+        <w:rPr>
+          <w:rFonts w:asciiTheme="minorHAnsi" w:hAnsiTheme="minorHAnsi" w:cstheme="minorHAnsi"/>
+        </w:rPr>
+        <w:t xml:space="preserve"> in which </w:t>
       </w:r>
       <w:r>
         <w:rPr>
@@ -2565,7 +2675,7 @@
         <w:rPr>
           <w:rFonts w:asciiTheme="minorHAnsi" w:hAnsiTheme="minorHAnsi" w:cstheme="minorHAnsi"/>
         </w:rPr>
-        <w:t>4</w:t>
+        <w:t>5</w:t>
       </w:r>
       <w:r>
         <w:rPr>
@@ -2577,7 +2687,7 @@
         <w:rPr>
           <w:rFonts w:asciiTheme="minorHAnsi" w:hAnsiTheme="minorHAnsi" w:cstheme="minorHAnsi"/>
         </w:rPr>
-        <w:t>6</w:t>
+        <w:t>8</w:t>
       </w:r>
       <w:r>
         <w:rPr>
@@ -2659,7 +2769,19 @@
         <w:rPr>
           <w:rFonts w:asciiTheme="minorHAnsi" w:hAnsiTheme="minorHAnsi" w:cstheme="minorHAnsi"/>
         </w:rPr>
-        <w:t xml:space="preserve"> topic(s) </w:t>
+        <w:t xml:space="preserve"> </w:t>
+      </w:r>
+      <w:r>
+        <w:rPr>
+          <w:rFonts w:asciiTheme="minorHAnsi" w:hAnsiTheme="minorHAnsi" w:cstheme="minorHAnsi"/>
+        </w:rPr>
+        <w:t>parts of the essay</w:t>
+      </w:r>
+      <w:r>
+        <w:rPr>
+          <w:rFonts w:asciiTheme="minorHAnsi" w:hAnsiTheme="minorHAnsi" w:cstheme="minorHAnsi"/>
+        </w:rPr>
+        <w:t xml:space="preserve"> </w:t>
       </w:r>
       <w:r>
         <w:rPr>
@@ -2723,13 +2845,20 @@
         <w:rPr>
           <w:rFonts w:asciiTheme="minorHAnsi" w:hAnsiTheme="minorHAnsi" w:cstheme="minorHAnsi"/>
         </w:rPr>
-        <w:t xml:space="preserve">b. If the author were to shorten their response, what topic(s) </w:t>
-      </w:r>
-      <w:r>
-        <w:rPr>
-          <w:rFonts w:asciiTheme="minorHAnsi" w:hAnsiTheme="minorHAnsi" w:cstheme="minorHAnsi"/>
-        </w:rPr>
-        <w:t>could be explained equally well in fewer words</w:t>
+        <w:lastRenderedPageBreak/>
+        <w:t xml:space="preserve">b. If the author were to shorten their response, what </w:t>
+      </w:r>
+      <w:r>
+        <w:rPr>
+          <w:rFonts w:asciiTheme="minorHAnsi" w:hAnsiTheme="minorHAnsi" w:cstheme="minorHAnsi"/>
+        </w:rPr>
+        <w:t xml:space="preserve">parts of the essay could be </w:t>
+      </w:r>
+      <w:r>
+        <w:rPr>
+          <w:rFonts w:asciiTheme="minorHAnsi" w:hAnsiTheme="minorHAnsi" w:cstheme="minorHAnsi"/>
+        </w:rPr>
+        <w:t>revised to be shorter or were not essential and could be removed</w:t>
       </w:r>
       <w:r>
         <w:rPr>
@@ -2741,7 +2870,19 @@
         <w:rPr>
           <w:rFonts w:asciiTheme="minorHAnsi" w:hAnsiTheme="minorHAnsi" w:cstheme="minorHAnsi"/>
         </w:rPr>
-        <w:t xml:space="preserve"> What concrete suggestions do you have for doing so?</w:t>
+        <w:t xml:space="preserve"> What concrete suggestions do you have for </w:t>
+      </w:r>
+      <w:r>
+        <w:rPr>
+          <w:rFonts w:asciiTheme="minorHAnsi" w:hAnsiTheme="minorHAnsi" w:cstheme="minorHAnsi"/>
+        </w:rPr>
+        <w:t>shortening the essay</w:t>
+      </w:r>
+      <w:r>
+        <w:rPr>
+          <w:rFonts w:asciiTheme="minorHAnsi" w:hAnsiTheme="minorHAnsi" w:cstheme="minorHAnsi"/>
+        </w:rPr>
+        <w:t>?</w:t>
       </w:r>
     </w:p>
     <w:p>
@@ -2763,7 +2904,19 @@
         <w:rPr>
           <w:rFonts w:asciiTheme="minorHAnsi" w:hAnsiTheme="minorHAnsi" w:cstheme="minorHAnsi"/>
         </w:rPr>
-        <w:t>c. Would you</w:t>
+        <w:t xml:space="preserve">c. </w:t>
+      </w:r>
+      <w:r>
+        <w:rPr>
+          <w:rFonts w:asciiTheme="minorHAnsi" w:hAnsiTheme="minorHAnsi" w:cstheme="minorHAnsi"/>
+        </w:rPr>
+        <w:t>Overall w</w:t>
+      </w:r>
+      <w:r>
+        <w:rPr>
+          <w:rFonts w:asciiTheme="minorHAnsi" w:hAnsiTheme="minorHAnsi" w:cstheme="minorHAnsi"/>
+        </w:rPr>
+        <w:t>ould you</w:t>
       </w:r>
       <w:r>
         <w:rPr>
@@ -2883,7 +3036,7 @@
 </file>
 
 <file path=word/endnotes.xml><?xml version="1.0" encoding="utf-8"?>
-<w:endnotes xmlns:wpc="http://schemas.microsoft.com/office/word/2010/wordprocessingCanvas" xmlns:cx="http://schemas.microsoft.com/office/drawing/2014/chartex" xmlns:cx1="http://schemas.microsoft.com/office/drawing/2015/9/8/chartex" xmlns:cx2="http://schemas.microsoft.com/office/drawing/2015/10/21/chartex" xmlns:cx3="http://schemas.microsoft.com/office/drawing/2016/5/9/chartex" xmlns:cx4="http://schemas.microsoft.com/office/drawing/2016/5/10/chartex" xmlns:cx5="http://schemas.microsoft.com/office/drawing/2016/5/11/chartex" xmlns:cx6="http://schemas.microsoft.com/office/drawing/2016/5/12/chartex" xmlns:cx7="http://schemas.microsoft.com/office/drawing/2016/5/13/chartex" xmlns:cx8="http://schemas.microsoft.com/office/drawing/2016/5/14/chartex" xmlns:mc="http://schemas.openxmlformats.org/markup-compatibility/2006" xmlns:aink="http://schemas.microsoft.com/office/drawing/2016/ink" xmlns:am3d="http://schemas.microsoft.com/office/drawing/2017/model3d" xmlns:o="urn:schemas-microsoft-com:office:office" xmlns:r="http://schemas.openxmlformats.org/officeDocument/2006/relationships" xmlns:m="http://schemas.openxmlformats.org/officeDocument/2006/math" xmlns:v="urn:schemas-microsoft-com:vml" xmlns:wp14="http://schemas.microsoft.com/office/word/2010/wordprocessingDrawing" xmlns:wp="http://schemas.openxmlformats.org/drawingml/2006/wordprocessingDrawing" xmlns:w10="urn:schemas-microsoft-com:office:word" xmlns:w="http://schemas.openxmlformats.org/wordprocessingml/2006/main" xmlns:w14="http://schemas.microsoft.com/office/word/2010/wordml" xmlns:w15="http://schemas.microsoft.com/office/word/2012/wordml" xmlns:w16cex="http://schemas.microsoft.com/office/word/2018/wordml/cex" xmlns:w16cid="http://schemas.microsoft.com/office/word/2016/wordml/cid" xmlns:w16="http://schemas.microsoft.com/office/word/2018/wordml" xmlns:w16se="http://schemas.microsoft.com/office/word/2015/wordml/symex" xmlns:wpg="http://schemas.microsoft.com/office/word/2010/wordprocessingGroup" xmlns:wpi="http://schemas.microsoft.com/office/word/2010/wordprocessingInk" xmlns:wne="http://schemas.microsoft.com/office/word/2006/wordml" xmlns:wps="http://schemas.microsoft.com/office/word/2010/wordprocessingShape" mc:Ignorable="w14 w15 w16se w16cid w16 w16cex wp14">
+<w:endnotes xmlns:wpc="http://schemas.microsoft.com/office/word/2010/wordprocessingCanvas" xmlns:cx="http://schemas.microsoft.com/office/drawing/2014/chartex" xmlns:cx1="http://schemas.microsoft.com/office/drawing/2015/9/8/chartex" xmlns:cx2="http://schemas.microsoft.com/office/drawing/2015/10/21/chartex" xmlns:cx3="http://schemas.microsoft.com/office/drawing/2016/5/9/chartex" xmlns:cx4="http://schemas.microsoft.com/office/drawing/2016/5/10/chartex" xmlns:cx5="http://schemas.microsoft.com/office/drawing/2016/5/11/chartex" xmlns:cx6="http://schemas.microsoft.com/office/drawing/2016/5/12/chartex" xmlns:cx7="http://schemas.microsoft.com/office/drawing/2016/5/13/chartex" xmlns:cx8="http://schemas.microsoft.com/office/drawing/2016/5/14/chartex" xmlns:mc="http://schemas.openxmlformats.org/markup-compatibility/2006" xmlns:aink="http://schemas.microsoft.com/office/drawing/2016/ink" xmlns:am3d="http://schemas.microsoft.com/office/drawing/2017/model3d" xmlns:o="urn:schemas-microsoft-com:office:office" xmlns:oel="http://schemas.microsoft.com/office/2019/extlst" xmlns:r="http://schemas.openxmlformats.org/officeDocument/2006/relationships" xmlns:m="http://schemas.openxmlformats.org/officeDocument/2006/math" xmlns:v="urn:schemas-microsoft-com:vml" xmlns:wp14="http://schemas.microsoft.com/office/word/2010/wordprocessingDrawing" xmlns:wp="http://schemas.openxmlformats.org/drawingml/2006/wordprocessingDrawing" xmlns:w10="urn:schemas-microsoft-com:office:word" xmlns:w="http://schemas.openxmlformats.org/wordprocessingml/2006/main" xmlns:w14="http://schemas.microsoft.com/office/word/2010/wordml" xmlns:w15="http://schemas.microsoft.com/office/word/2012/wordml" xmlns:w16cex="http://schemas.microsoft.com/office/word/2018/wordml/cex" xmlns:w16cid="http://schemas.microsoft.com/office/word/2016/wordml/cid" xmlns:w16="http://schemas.microsoft.com/office/word/2018/wordml" xmlns:w16sdtdh="http://schemas.microsoft.com/office/word/2020/wordml/sdtdatahash" xmlns:w16se="http://schemas.microsoft.com/office/word/2015/wordml/symex" xmlns:wpg="http://schemas.microsoft.com/office/word/2010/wordprocessingGroup" xmlns:wpi="http://schemas.microsoft.com/office/word/2010/wordprocessingInk" xmlns:wne="http://schemas.microsoft.com/office/word/2006/wordml" xmlns:wps="http://schemas.microsoft.com/office/word/2010/wordprocessingShape" mc:Ignorable="w14 w15 w16se w16cid w16 w16cex w16sdtdh wp14">
   <w:endnote w:type="separator" w:id="-1">
     <w:p>
       <w:r>
@@ -2902,7 +3055,7 @@
 </file>
 
 <file path=word/footer1.xml><?xml version="1.0" encoding="utf-8"?>
-<w:ftr xmlns:wpc="http://schemas.microsoft.com/office/word/2010/wordprocessingCanvas" xmlns:cx="http://schemas.microsoft.com/office/drawing/2014/chartex" xmlns:cx1="http://schemas.microsoft.com/office/drawing/2015/9/8/chartex" xmlns:cx2="http://schemas.microsoft.com/office/drawing/2015/10/21/chartex" xmlns:cx3="http://schemas.microsoft.com/office/drawing/2016/5/9/chartex" xmlns:cx4="http://schemas.microsoft.com/office/drawing/2016/5/10/chartex" xmlns:cx5="http://schemas.microsoft.com/office/drawing/2016/5/11/chartex" xmlns:cx6="http://schemas.microsoft.com/office/drawing/2016/5/12/chartex" xmlns:cx7="http://schemas.microsoft.com/office/drawing/2016/5/13/chartex" xmlns:cx8="http://schemas.microsoft.com/office/drawing/2016/5/14/chartex" xmlns:mc="http://schemas.openxmlformats.org/markup-compatibility/2006" xmlns:aink="http://schemas.microsoft.com/office/drawing/2016/ink" xmlns:am3d="http://schemas.microsoft.com/office/drawing/2017/model3d" xmlns:o="urn:schemas-microsoft-com:office:office" xmlns:r="http://schemas.openxmlformats.org/officeDocument/2006/relationships" xmlns:m="http://schemas.openxmlformats.org/officeDocument/2006/math" xmlns:v="urn:schemas-microsoft-com:vml" xmlns:wp14="http://schemas.microsoft.com/office/word/2010/wordprocessingDrawing" xmlns:wp="http://schemas.openxmlformats.org/drawingml/2006/wordprocessingDrawing" xmlns:w10="urn:schemas-microsoft-com:office:word" xmlns:w="http://schemas.openxmlformats.org/wordprocessingml/2006/main" xmlns:w14="http://schemas.microsoft.com/office/word/2010/wordml" xmlns:w15="http://schemas.microsoft.com/office/word/2012/wordml" xmlns:w16cex="http://schemas.microsoft.com/office/word/2018/wordml/cex" xmlns:w16cid="http://schemas.microsoft.com/office/word/2016/wordml/cid" xmlns:w16="http://schemas.microsoft.com/office/word/2018/wordml" xmlns:w16se="http://schemas.microsoft.com/office/word/2015/wordml/symex" xmlns:wpg="http://schemas.microsoft.com/office/word/2010/wordprocessingGroup" xmlns:wpi="http://schemas.microsoft.com/office/word/2010/wordprocessingInk" xmlns:wne="http://schemas.microsoft.com/office/word/2006/wordml" xmlns:wps="http://schemas.microsoft.com/office/word/2010/wordprocessingShape" mc:Ignorable="w14 w15 w16se w16cid w16 w16cex wp14">
+<w:ftr xmlns:wpc="http://schemas.microsoft.com/office/word/2010/wordprocessingCanvas" xmlns:cx="http://schemas.microsoft.com/office/drawing/2014/chartex" xmlns:cx1="http://schemas.microsoft.com/office/drawing/2015/9/8/chartex" xmlns:cx2="http://schemas.microsoft.com/office/drawing/2015/10/21/chartex" xmlns:cx3="http://schemas.microsoft.com/office/drawing/2016/5/9/chartex" xmlns:cx4="http://schemas.microsoft.com/office/drawing/2016/5/10/chartex" xmlns:cx5="http://schemas.microsoft.com/office/drawing/2016/5/11/chartex" xmlns:cx6="http://schemas.microsoft.com/office/drawing/2016/5/12/chartex" xmlns:cx7="http://schemas.microsoft.com/office/drawing/2016/5/13/chartex" xmlns:cx8="http://schemas.microsoft.com/office/drawing/2016/5/14/chartex" xmlns:mc="http://schemas.openxmlformats.org/markup-compatibility/2006" xmlns:aink="http://schemas.microsoft.com/office/drawing/2016/ink" xmlns:am3d="http://schemas.microsoft.com/office/drawing/2017/model3d" xmlns:o="urn:schemas-microsoft-com:office:office" xmlns:oel="http://schemas.microsoft.com/office/2019/extlst" xmlns:r="http://schemas.openxmlformats.org/officeDocument/2006/relationships" xmlns:m="http://schemas.openxmlformats.org/officeDocument/2006/math" xmlns:v="urn:schemas-microsoft-com:vml" xmlns:wp14="http://schemas.microsoft.com/office/word/2010/wordprocessingDrawing" xmlns:wp="http://schemas.openxmlformats.org/drawingml/2006/wordprocessingDrawing" xmlns:w10="urn:schemas-microsoft-com:office:word" xmlns:w="http://schemas.openxmlformats.org/wordprocessingml/2006/main" xmlns:w14="http://schemas.microsoft.com/office/word/2010/wordml" xmlns:w15="http://schemas.microsoft.com/office/word/2012/wordml" xmlns:w16cex="http://schemas.microsoft.com/office/word/2018/wordml/cex" xmlns:w16cid="http://schemas.microsoft.com/office/word/2016/wordml/cid" xmlns:w16="http://schemas.microsoft.com/office/word/2018/wordml" xmlns:w16sdtdh="http://schemas.microsoft.com/office/word/2020/wordml/sdtdatahash" xmlns:w16se="http://schemas.microsoft.com/office/word/2015/wordml/symex" xmlns:wpg="http://schemas.microsoft.com/office/word/2010/wordprocessingGroup" xmlns:wpi="http://schemas.microsoft.com/office/word/2010/wordprocessingInk" xmlns:wne="http://schemas.microsoft.com/office/word/2006/wordml" xmlns:wps="http://schemas.microsoft.com/office/word/2010/wordprocessingShape" mc:Ignorable="w14 w15 w16se w16cid w16 w16cex w16sdtdh wp14">
   <w:p>
     <w:pPr>
       <w:pStyle w:val="Footer"/>
@@ -2912,7 +3065,7 @@
 </file>
 
 <file path=word/footer2.xml><?xml version="1.0" encoding="utf-8"?>
-<w:ftr xmlns:wpc="http://schemas.microsoft.com/office/word/2010/wordprocessingCanvas" xmlns:cx="http://schemas.microsoft.com/office/drawing/2014/chartex" xmlns:cx1="http://schemas.microsoft.com/office/drawing/2015/9/8/chartex" xmlns:cx2="http://schemas.microsoft.com/office/drawing/2015/10/21/chartex" xmlns:cx3="http://schemas.microsoft.com/office/drawing/2016/5/9/chartex" xmlns:cx4="http://schemas.microsoft.com/office/drawing/2016/5/10/chartex" xmlns:cx5="http://schemas.microsoft.com/office/drawing/2016/5/11/chartex" xmlns:cx6="http://schemas.microsoft.com/office/drawing/2016/5/12/chartex" xmlns:cx7="http://schemas.microsoft.com/office/drawing/2016/5/13/chartex" xmlns:cx8="http://schemas.microsoft.com/office/drawing/2016/5/14/chartex" xmlns:mc="http://schemas.openxmlformats.org/markup-compatibility/2006" xmlns:aink="http://schemas.microsoft.com/office/drawing/2016/ink" xmlns:am3d="http://schemas.microsoft.com/office/drawing/2017/model3d" xmlns:o="urn:schemas-microsoft-com:office:office" xmlns:r="http://schemas.openxmlformats.org/officeDocument/2006/relationships" xmlns:m="http://schemas.openxmlformats.org/officeDocument/2006/math" xmlns:v="urn:schemas-microsoft-com:vml" xmlns:wp14="http://schemas.microsoft.com/office/word/2010/wordprocessingDrawing" xmlns:wp="http://schemas.openxmlformats.org/drawingml/2006/wordprocessingDrawing" xmlns:w10="urn:schemas-microsoft-com:office:word" xmlns:w="http://schemas.openxmlformats.org/wordprocessingml/2006/main" xmlns:w14="http://schemas.microsoft.com/office/word/2010/wordml" xmlns:w15="http://schemas.microsoft.com/office/word/2012/wordml" xmlns:w16cex="http://schemas.microsoft.com/office/word/2018/wordml/cex" xmlns:w16cid="http://schemas.microsoft.com/office/word/2016/wordml/cid" xmlns:w16="http://schemas.microsoft.com/office/word/2018/wordml" xmlns:w16se="http://schemas.microsoft.com/office/word/2015/wordml/symex" xmlns:wpg="http://schemas.microsoft.com/office/word/2010/wordprocessingGroup" xmlns:wpi="http://schemas.microsoft.com/office/word/2010/wordprocessingInk" xmlns:wne="http://schemas.microsoft.com/office/word/2006/wordml" xmlns:wps="http://schemas.microsoft.com/office/word/2010/wordprocessingShape" mc:Ignorable="w14 w15 w16se w16cid w16 w16cex wp14">
+<w:ftr xmlns:wpc="http://schemas.microsoft.com/office/word/2010/wordprocessingCanvas" xmlns:cx="http://schemas.microsoft.com/office/drawing/2014/chartex" xmlns:cx1="http://schemas.microsoft.com/office/drawing/2015/9/8/chartex" xmlns:cx2="http://schemas.microsoft.com/office/drawing/2015/10/21/chartex" xmlns:cx3="http://schemas.microsoft.com/office/drawing/2016/5/9/chartex" xmlns:cx4="http://schemas.microsoft.com/office/drawing/2016/5/10/chartex" xmlns:cx5="http://schemas.microsoft.com/office/drawing/2016/5/11/chartex" xmlns:cx6="http://schemas.microsoft.com/office/drawing/2016/5/12/chartex" xmlns:cx7="http://schemas.microsoft.com/office/drawing/2016/5/13/chartex" xmlns:cx8="http://schemas.microsoft.com/office/drawing/2016/5/14/chartex" xmlns:mc="http://schemas.openxmlformats.org/markup-compatibility/2006" xmlns:aink="http://schemas.microsoft.com/office/drawing/2016/ink" xmlns:am3d="http://schemas.microsoft.com/office/drawing/2017/model3d" xmlns:o="urn:schemas-microsoft-com:office:office" xmlns:oel="http://schemas.microsoft.com/office/2019/extlst" xmlns:r="http://schemas.openxmlformats.org/officeDocument/2006/relationships" xmlns:m="http://schemas.openxmlformats.org/officeDocument/2006/math" xmlns:v="urn:schemas-microsoft-com:vml" xmlns:wp14="http://schemas.microsoft.com/office/word/2010/wordprocessingDrawing" xmlns:wp="http://schemas.openxmlformats.org/drawingml/2006/wordprocessingDrawing" xmlns:w10="urn:schemas-microsoft-com:office:word" xmlns:w="http://schemas.openxmlformats.org/wordprocessingml/2006/main" xmlns:w14="http://schemas.microsoft.com/office/word/2010/wordml" xmlns:w15="http://schemas.microsoft.com/office/word/2012/wordml" xmlns:w16cex="http://schemas.microsoft.com/office/word/2018/wordml/cex" xmlns:w16cid="http://schemas.microsoft.com/office/word/2016/wordml/cid" xmlns:w16="http://schemas.microsoft.com/office/word/2018/wordml" xmlns:w16sdtdh="http://schemas.microsoft.com/office/word/2020/wordml/sdtdatahash" xmlns:w16se="http://schemas.microsoft.com/office/word/2015/wordml/symex" xmlns:wpg="http://schemas.microsoft.com/office/word/2010/wordprocessingGroup" xmlns:wpi="http://schemas.microsoft.com/office/word/2010/wordprocessingInk" xmlns:wne="http://schemas.microsoft.com/office/word/2006/wordml" xmlns:wps="http://schemas.microsoft.com/office/word/2010/wordprocessingShape" mc:Ignorable="w14 w15 w16se w16cid w16 w16cex w16sdtdh wp14">
   <w:p>
     <w:pPr>
       <w:shd w:val="clear" w:color="auto" w:fill="FFFFFF"/>
@@ -3071,7 +3224,7 @@
 </file>
 
 <file path=word/footer3.xml><?xml version="1.0" encoding="utf-8"?>
-<w:ftr xmlns:wpc="http://schemas.microsoft.com/office/word/2010/wordprocessingCanvas" xmlns:cx="http://schemas.microsoft.com/office/drawing/2014/chartex" xmlns:cx1="http://schemas.microsoft.com/office/drawing/2015/9/8/chartex" xmlns:cx2="http://schemas.microsoft.com/office/drawing/2015/10/21/chartex" xmlns:cx3="http://schemas.microsoft.com/office/drawing/2016/5/9/chartex" xmlns:cx4="http://schemas.microsoft.com/office/drawing/2016/5/10/chartex" xmlns:cx5="http://schemas.microsoft.com/office/drawing/2016/5/11/chartex" xmlns:cx6="http://schemas.microsoft.com/office/drawing/2016/5/12/chartex" xmlns:cx7="http://schemas.microsoft.com/office/drawing/2016/5/13/chartex" xmlns:cx8="http://schemas.microsoft.com/office/drawing/2016/5/14/chartex" xmlns:mc="http://schemas.openxmlformats.org/markup-compatibility/2006" xmlns:aink="http://schemas.microsoft.com/office/drawing/2016/ink" xmlns:am3d="http://schemas.microsoft.com/office/drawing/2017/model3d" xmlns:o="urn:schemas-microsoft-com:office:office" xmlns:r="http://schemas.openxmlformats.org/officeDocument/2006/relationships" xmlns:m="http://schemas.openxmlformats.org/officeDocument/2006/math" xmlns:v="urn:schemas-microsoft-com:vml" xmlns:wp14="http://schemas.microsoft.com/office/word/2010/wordprocessingDrawing" xmlns:wp="http://schemas.openxmlformats.org/drawingml/2006/wordprocessingDrawing" xmlns:w10="urn:schemas-microsoft-com:office:word" xmlns:w="http://schemas.openxmlformats.org/wordprocessingml/2006/main" xmlns:w14="http://schemas.microsoft.com/office/word/2010/wordml" xmlns:w15="http://schemas.microsoft.com/office/word/2012/wordml" xmlns:w16cex="http://schemas.microsoft.com/office/word/2018/wordml/cex" xmlns:w16cid="http://schemas.microsoft.com/office/word/2016/wordml/cid" xmlns:w16="http://schemas.microsoft.com/office/word/2018/wordml" xmlns:w16se="http://schemas.microsoft.com/office/word/2015/wordml/symex" xmlns:wpg="http://schemas.microsoft.com/office/word/2010/wordprocessingGroup" xmlns:wpi="http://schemas.microsoft.com/office/word/2010/wordprocessingInk" xmlns:wne="http://schemas.microsoft.com/office/word/2006/wordml" xmlns:wps="http://schemas.microsoft.com/office/word/2010/wordprocessingShape" mc:Ignorable="w14 w15 w16se w16cid w16 w16cex wp14">
+<w:ftr xmlns:wpc="http://schemas.microsoft.com/office/word/2010/wordprocessingCanvas" xmlns:cx="http://schemas.microsoft.com/office/drawing/2014/chartex" xmlns:cx1="http://schemas.microsoft.com/office/drawing/2015/9/8/chartex" xmlns:cx2="http://schemas.microsoft.com/office/drawing/2015/10/21/chartex" xmlns:cx3="http://schemas.microsoft.com/office/drawing/2016/5/9/chartex" xmlns:cx4="http://schemas.microsoft.com/office/drawing/2016/5/10/chartex" xmlns:cx5="http://schemas.microsoft.com/office/drawing/2016/5/11/chartex" xmlns:cx6="http://schemas.microsoft.com/office/drawing/2016/5/12/chartex" xmlns:cx7="http://schemas.microsoft.com/office/drawing/2016/5/13/chartex" xmlns:cx8="http://schemas.microsoft.com/office/drawing/2016/5/14/chartex" xmlns:mc="http://schemas.openxmlformats.org/markup-compatibility/2006" xmlns:aink="http://schemas.microsoft.com/office/drawing/2016/ink" xmlns:am3d="http://schemas.microsoft.com/office/drawing/2017/model3d" xmlns:o="urn:schemas-microsoft-com:office:office" xmlns:oel="http://schemas.microsoft.com/office/2019/extlst" xmlns:r="http://schemas.openxmlformats.org/officeDocument/2006/relationships" xmlns:m="http://schemas.openxmlformats.org/officeDocument/2006/math" xmlns:v="urn:schemas-microsoft-com:vml" xmlns:wp14="http://schemas.microsoft.com/office/word/2010/wordprocessingDrawing" xmlns:wp="http://schemas.openxmlformats.org/drawingml/2006/wordprocessingDrawing" xmlns:w10="urn:schemas-microsoft-com:office:word" xmlns:w="http://schemas.openxmlformats.org/wordprocessingml/2006/main" xmlns:w14="http://schemas.microsoft.com/office/word/2010/wordml" xmlns:w15="http://schemas.microsoft.com/office/word/2012/wordml" xmlns:w16cex="http://schemas.microsoft.com/office/word/2018/wordml/cex" xmlns:w16cid="http://schemas.microsoft.com/office/word/2016/wordml/cid" xmlns:w16="http://schemas.microsoft.com/office/word/2018/wordml" xmlns:w16sdtdh="http://schemas.microsoft.com/office/word/2020/wordml/sdtdatahash" xmlns:w16se="http://schemas.microsoft.com/office/word/2015/wordml/symex" xmlns:wpg="http://schemas.microsoft.com/office/word/2010/wordprocessingGroup" xmlns:wpi="http://schemas.microsoft.com/office/word/2010/wordprocessingInk" xmlns:wne="http://schemas.microsoft.com/office/word/2006/wordml" xmlns:wps="http://schemas.microsoft.com/office/word/2010/wordprocessingShape" mc:Ignorable="w14 w15 w16se w16cid w16 w16cex w16sdtdh wp14">
   <w:p>
     <w:pPr>
       <w:pStyle w:val="Footer"/>
@@ -3081,7 +3234,7 @@
 </file>
 
 <file path=word/footnotes.xml><?xml version="1.0" encoding="utf-8"?>
-<w:footnotes xmlns:wpc="http://schemas.microsoft.com/office/word/2010/wordprocessingCanvas" xmlns:cx="http://schemas.microsoft.com/office/drawing/2014/chartex" xmlns:cx1="http://schemas.microsoft.com/office/drawing/2015/9/8/chartex" xmlns:cx2="http://schemas.microsoft.com/office/drawing/2015/10/21/chartex" xmlns:cx3="http://schemas.microsoft.com/office/drawing/2016/5/9/chartex" xmlns:cx4="http://schemas.microsoft.com/office/drawing/2016/5/10/chartex" xmlns:cx5="http://schemas.microsoft.com/office/drawing/2016/5/11/chartex" xmlns:cx6="http://schemas.microsoft.com/office/drawing/2016/5/12/chartex" xmlns:cx7="http://schemas.microsoft.com/office/drawing/2016/5/13/chartex" xmlns:cx8="http://schemas.microsoft.com/office/drawing/2016/5/14/chartex" xmlns:mc="http://schemas.openxmlformats.org/markup-compatibility/2006" xmlns:aink="http://schemas.microsoft.com/office/drawing/2016/ink" xmlns:am3d="http://schemas.microsoft.com/office/drawing/2017/model3d" xmlns:o="urn:schemas-microsoft-com:office:office" xmlns:r="http://schemas.openxmlformats.org/officeDocument/2006/relationships" xmlns:m="http://schemas.openxmlformats.org/officeDocument/2006/math" xmlns:v="urn:schemas-microsoft-com:vml" xmlns:wp14="http://schemas.microsoft.com/office/word/2010/wordprocessingDrawing" xmlns:wp="http://schemas.openxmlformats.org/drawingml/2006/wordprocessingDrawing" xmlns:w10="urn:schemas-microsoft-com:office:word" xmlns:w="http://schemas.openxmlformats.org/wordprocessingml/2006/main" xmlns:w14="http://schemas.microsoft.com/office/word/2010/wordml" xmlns:w15="http://schemas.microsoft.com/office/word/2012/wordml" xmlns:w16cex="http://schemas.microsoft.com/office/word/2018/wordml/cex" xmlns:w16cid="http://schemas.microsoft.com/office/word/2016/wordml/cid" xmlns:w16="http://schemas.microsoft.com/office/word/2018/wordml" xmlns:w16se="http://schemas.microsoft.com/office/word/2015/wordml/symex" xmlns:wpg="http://schemas.microsoft.com/office/word/2010/wordprocessingGroup" xmlns:wpi="http://schemas.microsoft.com/office/word/2010/wordprocessingInk" xmlns:wne="http://schemas.microsoft.com/office/word/2006/wordml" xmlns:wps="http://schemas.microsoft.com/office/word/2010/wordprocessingShape" mc:Ignorable="w14 w15 w16se w16cid w16 w16cex wp14">
+<w:footnotes xmlns:wpc="http://schemas.microsoft.com/office/word/2010/wordprocessingCanvas" xmlns:cx="http://schemas.microsoft.com/office/drawing/2014/chartex" xmlns:cx1="http://schemas.microsoft.com/office/drawing/2015/9/8/chartex" xmlns:cx2="http://schemas.microsoft.com/office/drawing/2015/10/21/chartex" xmlns:cx3="http://schemas.microsoft.com/office/drawing/2016/5/9/chartex" xmlns:cx4="http://schemas.microsoft.com/office/drawing/2016/5/10/chartex" xmlns:cx5="http://schemas.microsoft.com/office/drawing/2016/5/11/chartex" xmlns:cx6="http://schemas.microsoft.com/office/drawing/2016/5/12/chartex" xmlns:cx7="http://schemas.microsoft.com/office/drawing/2016/5/13/chartex" xmlns:cx8="http://schemas.microsoft.com/office/drawing/2016/5/14/chartex" xmlns:mc="http://schemas.openxmlformats.org/markup-compatibility/2006" xmlns:aink="http://schemas.microsoft.com/office/drawing/2016/ink" xmlns:am3d="http://schemas.microsoft.com/office/drawing/2017/model3d" xmlns:o="urn:schemas-microsoft-com:office:office" xmlns:oel="http://schemas.microsoft.com/office/2019/extlst" xmlns:r="http://schemas.openxmlformats.org/officeDocument/2006/relationships" xmlns:m="http://schemas.openxmlformats.org/officeDocument/2006/math" xmlns:v="urn:schemas-microsoft-com:vml" xmlns:wp14="http://schemas.microsoft.com/office/word/2010/wordprocessingDrawing" xmlns:wp="http://schemas.openxmlformats.org/drawingml/2006/wordprocessingDrawing" xmlns:w10="urn:schemas-microsoft-com:office:word" xmlns:w="http://schemas.openxmlformats.org/wordprocessingml/2006/main" xmlns:w14="http://schemas.microsoft.com/office/word/2010/wordml" xmlns:w15="http://schemas.microsoft.com/office/word/2012/wordml" xmlns:w16cex="http://schemas.microsoft.com/office/word/2018/wordml/cex" xmlns:w16cid="http://schemas.microsoft.com/office/word/2016/wordml/cid" xmlns:w16="http://schemas.microsoft.com/office/word/2018/wordml" xmlns:w16sdtdh="http://schemas.microsoft.com/office/word/2020/wordml/sdtdatahash" xmlns:w16se="http://schemas.microsoft.com/office/word/2015/wordml/symex" xmlns:wpg="http://schemas.microsoft.com/office/word/2010/wordprocessingGroup" xmlns:wpi="http://schemas.microsoft.com/office/word/2010/wordprocessingInk" xmlns:wne="http://schemas.microsoft.com/office/word/2006/wordml" xmlns:wps="http://schemas.microsoft.com/office/word/2010/wordprocessingShape" mc:Ignorable="w14 w15 w16se w16cid w16 w16cex w16sdtdh wp14">
   <w:footnote w:type="separator" w:id="-1">
     <w:p>
       <w:r>
@@ -3100,7 +3253,7 @@
 </file>
 
 <file path=word/header1.xml><?xml version="1.0" encoding="utf-8"?>
-<w:hdr xmlns:wpc="http://schemas.microsoft.com/office/word/2010/wordprocessingCanvas" xmlns:cx="http://schemas.microsoft.com/office/drawing/2014/chartex" xmlns:cx1="http://schemas.microsoft.com/office/drawing/2015/9/8/chartex" xmlns:cx2="http://schemas.microsoft.com/office/drawing/2015/10/21/chartex" xmlns:cx3="http://schemas.microsoft.com/office/drawing/2016/5/9/chartex" xmlns:cx4="http://schemas.microsoft.com/office/drawing/2016/5/10/chartex" xmlns:cx5="http://schemas.microsoft.com/office/drawing/2016/5/11/chartex" xmlns:cx6="http://schemas.microsoft.com/office/drawing/2016/5/12/chartex" xmlns:cx7="http://schemas.microsoft.com/office/drawing/2016/5/13/chartex" xmlns:cx8="http://schemas.microsoft.com/office/drawing/2016/5/14/chartex" xmlns:mc="http://schemas.openxmlformats.org/markup-compatibility/2006" xmlns:aink="http://schemas.microsoft.com/office/drawing/2016/ink" xmlns:am3d="http://schemas.microsoft.com/office/drawing/2017/model3d" xmlns:o="urn:schemas-microsoft-com:office:office" xmlns:r="http://schemas.openxmlformats.org/officeDocument/2006/relationships" xmlns:m="http://schemas.openxmlformats.org/officeDocument/2006/math" xmlns:v="urn:schemas-microsoft-com:vml" xmlns:wp14="http://schemas.microsoft.com/office/word/2010/wordprocessingDrawing" xmlns:wp="http://schemas.openxmlformats.org/drawingml/2006/wordprocessingDrawing" xmlns:w10="urn:schemas-microsoft-com:office:word" xmlns:w="http://schemas.openxmlformats.org/wordprocessingml/2006/main" xmlns:w14="http://schemas.microsoft.com/office/word/2010/wordml" xmlns:w15="http://schemas.microsoft.com/office/word/2012/wordml" xmlns:w16cex="http://schemas.microsoft.com/office/word/2018/wordml/cex" xmlns:w16cid="http://schemas.microsoft.com/office/word/2016/wordml/cid" xmlns:w16="http://schemas.microsoft.com/office/word/2018/wordml" xmlns:w16se="http://schemas.microsoft.com/office/word/2015/wordml/symex" xmlns:wpg="http://schemas.microsoft.com/office/word/2010/wordprocessingGroup" xmlns:wpi="http://schemas.microsoft.com/office/word/2010/wordprocessingInk" xmlns:wne="http://schemas.microsoft.com/office/word/2006/wordml" xmlns:wps="http://schemas.microsoft.com/office/word/2010/wordprocessingShape" mc:Ignorable="w14 w15 w16se w16cid w16 w16cex wp14">
+<w:hdr xmlns:wpc="http://schemas.microsoft.com/office/word/2010/wordprocessingCanvas" xmlns:cx="http://schemas.microsoft.com/office/drawing/2014/chartex" xmlns:cx1="http://schemas.microsoft.com/office/drawing/2015/9/8/chartex" xmlns:cx2="http://schemas.microsoft.com/office/drawing/2015/10/21/chartex" xmlns:cx3="http://schemas.microsoft.com/office/drawing/2016/5/9/chartex" xmlns:cx4="http://schemas.microsoft.com/office/drawing/2016/5/10/chartex" xmlns:cx5="http://schemas.microsoft.com/office/drawing/2016/5/11/chartex" xmlns:cx6="http://schemas.microsoft.com/office/drawing/2016/5/12/chartex" xmlns:cx7="http://schemas.microsoft.com/office/drawing/2016/5/13/chartex" xmlns:cx8="http://schemas.microsoft.com/office/drawing/2016/5/14/chartex" xmlns:mc="http://schemas.openxmlformats.org/markup-compatibility/2006" xmlns:aink="http://schemas.microsoft.com/office/drawing/2016/ink" xmlns:am3d="http://schemas.microsoft.com/office/drawing/2017/model3d" xmlns:o="urn:schemas-microsoft-com:office:office" xmlns:oel="http://schemas.microsoft.com/office/2019/extlst" xmlns:r="http://schemas.openxmlformats.org/officeDocument/2006/relationships" xmlns:m="http://schemas.openxmlformats.org/officeDocument/2006/math" xmlns:v="urn:schemas-microsoft-com:vml" xmlns:wp14="http://schemas.microsoft.com/office/word/2010/wordprocessingDrawing" xmlns:wp="http://schemas.openxmlformats.org/drawingml/2006/wordprocessingDrawing" xmlns:w10="urn:schemas-microsoft-com:office:word" xmlns:w="http://schemas.openxmlformats.org/wordprocessingml/2006/main" xmlns:w14="http://schemas.microsoft.com/office/word/2010/wordml" xmlns:w15="http://schemas.microsoft.com/office/word/2012/wordml" xmlns:w16cex="http://schemas.microsoft.com/office/word/2018/wordml/cex" xmlns:w16cid="http://schemas.microsoft.com/office/word/2016/wordml/cid" xmlns:w16="http://schemas.microsoft.com/office/word/2018/wordml" xmlns:w16sdtdh="http://schemas.microsoft.com/office/word/2020/wordml/sdtdatahash" xmlns:w16se="http://schemas.microsoft.com/office/word/2015/wordml/symex" xmlns:wpg="http://schemas.microsoft.com/office/word/2010/wordprocessingGroup" xmlns:wpi="http://schemas.microsoft.com/office/word/2010/wordprocessingInk" xmlns:wne="http://schemas.microsoft.com/office/word/2006/wordml" xmlns:wps="http://schemas.microsoft.com/office/word/2010/wordprocessingShape" mc:Ignorable="w14 w15 w16se w16cid w16 w16cex w16sdtdh wp14">
   <w:p>
     <w:pPr>
       <w:pStyle w:val="Header"/>
@@ -3110,7 +3263,7 @@
 </file>
 
 <file path=word/header2.xml><?xml version="1.0" encoding="utf-8"?>
-<w:hdr xmlns:wpc="http://schemas.microsoft.com/office/word/2010/wordprocessingCanvas" xmlns:cx="http://schemas.microsoft.com/office/drawing/2014/chartex" xmlns:cx1="http://schemas.microsoft.com/office/drawing/2015/9/8/chartex" xmlns:cx2="http://schemas.microsoft.com/office/drawing/2015/10/21/chartex" xmlns:cx3="http://schemas.microsoft.com/office/drawing/2016/5/9/chartex" xmlns:cx4="http://schemas.microsoft.com/office/drawing/2016/5/10/chartex" xmlns:cx5="http://schemas.microsoft.com/office/drawing/2016/5/11/chartex" xmlns:cx6="http://schemas.microsoft.com/office/drawing/2016/5/12/chartex" xmlns:cx7="http://schemas.microsoft.com/office/drawing/2016/5/13/chartex" xmlns:cx8="http://schemas.microsoft.com/office/drawing/2016/5/14/chartex" xmlns:mc="http://schemas.openxmlformats.org/markup-compatibility/2006" xmlns:aink="http://schemas.microsoft.com/office/drawing/2016/ink" xmlns:am3d="http://schemas.microsoft.com/office/drawing/2017/model3d" xmlns:o="urn:schemas-microsoft-com:office:office" xmlns:r="http://schemas.openxmlformats.org/officeDocument/2006/relationships" xmlns:m="http://schemas.openxmlformats.org/officeDocument/2006/math" xmlns:v="urn:schemas-microsoft-com:vml" xmlns:wp14="http://schemas.microsoft.com/office/word/2010/wordprocessingDrawing" xmlns:wp="http://schemas.openxmlformats.org/drawingml/2006/wordprocessingDrawing" xmlns:w10="urn:schemas-microsoft-com:office:word" xmlns:w="http://schemas.openxmlformats.org/wordprocessingml/2006/main" xmlns:w14="http://schemas.microsoft.com/office/word/2010/wordml" xmlns:w15="http://schemas.microsoft.com/office/word/2012/wordml" xmlns:w16cex="http://schemas.microsoft.com/office/word/2018/wordml/cex" xmlns:w16cid="http://schemas.microsoft.com/office/word/2016/wordml/cid" xmlns:w16="http://schemas.microsoft.com/office/word/2018/wordml" xmlns:w16se="http://schemas.microsoft.com/office/word/2015/wordml/symex" xmlns:wpg="http://schemas.microsoft.com/office/word/2010/wordprocessingGroup" xmlns:wpi="http://schemas.microsoft.com/office/word/2010/wordprocessingInk" xmlns:wne="http://schemas.microsoft.com/office/word/2006/wordml" xmlns:wps="http://schemas.microsoft.com/office/word/2010/wordprocessingShape" mc:Ignorable="w14 w15 w16se w16cid w16 w16cex wp14">
+<w:hdr xmlns:wpc="http://schemas.microsoft.com/office/word/2010/wordprocessingCanvas" xmlns:cx="http://schemas.microsoft.com/office/drawing/2014/chartex" xmlns:cx1="http://schemas.microsoft.com/office/drawing/2015/9/8/chartex" xmlns:cx2="http://schemas.microsoft.com/office/drawing/2015/10/21/chartex" xmlns:cx3="http://schemas.microsoft.com/office/drawing/2016/5/9/chartex" xmlns:cx4="http://schemas.microsoft.com/office/drawing/2016/5/10/chartex" xmlns:cx5="http://schemas.microsoft.com/office/drawing/2016/5/11/chartex" xmlns:cx6="http://schemas.microsoft.com/office/drawing/2016/5/12/chartex" xmlns:cx7="http://schemas.microsoft.com/office/drawing/2016/5/13/chartex" xmlns:cx8="http://schemas.microsoft.com/office/drawing/2016/5/14/chartex" xmlns:mc="http://schemas.openxmlformats.org/markup-compatibility/2006" xmlns:aink="http://schemas.microsoft.com/office/drawing/2016/ink" xmlns:am3d="http://schemas.microsoft.com/office/drawing/2017/model3d" xmlns:o="urn:schemas-microsoft-com:office:office" xmlns:oel="http://schemas.microsoft.com/office/2019/extlst" xmlns:r="http://schemas.openxmlformats.org/officeDocument/2006/relationships" xmlns:m="http://schemas.openxmlformats.org/officeDocument/2006/math" xmlns:v="urn:schemas-microsoft-com:vml" xmlns:wp14="http://schemas.microsoft.com/office/word/2010/wordprocessingDrawing" xmlns:wp="http://schemas.openxmlformats.org/drawingml/2006/wordprocessingDrawing" xmlns:w10="urn:schemas-microsoft-com:office:word" xmlns:w="http://schemas.openxmlformats.org/wordprocessingml/2006/main" xmlns:w14="http://schemas.microsoft.com/office/word/2010/wordml" xmlns:w15="http://schemas.microsoft.com/office/word/2012/wordml" xmlns:w16cex="http://schemas.microsoft.com/office/word/2018/wordml/cex" xmlns:w16cid="http://schemas.microsoft.com/office/word/2016/wordml/cid" xmlns:w16="http://schemas.microsoft.com/office/word/2018/wordml" xmlns:w16sdtdh="http://schemas.microsoft.com/office/word/2020/wordml/sdtdatahash" xmlns:w16se="http://schemas.microsoft.com/office/word/2015/wordml/symex" xmlns:wpg="http://schemas.microsoft.com/office/word/2010/wordprocessingGroup" xmlns:wpi="http://schemas.microsoft.com/office/word/2010/wordprocessingInk" xmlns:wne="http://schemas.microsoft.com/office/word/2006/wordml" xmlns:wps="http://schemas.microsoft.com/office/word/2010/wordprocessingShape" mc:Ignorable="w14 w15 w16se w16cid w16 w16cex w16sdtdh wp14">
   <w:p>
     <w:pPr>
       <w:pStyle w:val="Header"/>
@@ -3120,7 +3273,7 @@
 </file>
 
 <file path=word/header3.xml><?xml version="1.0" encoding="utf-8"?>
-<w:hdr xmlns:wpc="http://schemas.microsoft.com/office/word/2010/wordprocessingCanvas" xmlns:cx="http://schemas.microsoft.com/office/drawing/2014/chartex" xmlns:cx1="http://schemas.microsoft.com/office/drawing/2015/9/8/chartex" xmlns:cx2="http://schemas.microsoft.com/office/drawing/2015/10/21/chartex" xmlns:cx3="http://schemas.microsoft.com/office/drawing/2016/5/9/chartex" xmlns:cx4="http://schemas.microsoft.com/office/drawing/2016/5/10/chartex" xmlns:cx5="http://schemas.microsoft.com/office/drawing/2016/5/11/chartex" xmlns:cx6="http://schemas.microsoft.com/office/drawing/2016/5/12/chartex" xmlns:cx7="http://schemas.microsoft.com/office/drawing/2016/5/13/chartex" xmlns:cx8="http://schemas.microsoft.com/office/drawing/2016/5/14/chartex" xmlns:mc="http://schemas.openxmlformats.org/markup-compatibility/2006" xmlns:aink="http://schemas.microsoft.com/office/drawing/2016/ink" xmlns:am3d="http://schemas.microsoft.com/office/drawing/2017/model3d" xmlns:o="urn:schemas-microsoft-com:office:office" xmlns:r="http://schemas.openxmlformats.org/officeDocument/2006/relationships" xmlns:m="http://schemas.openxmlformats.org/officeDocument/2006/math" xmlns:v="urn:schemas-microsoft-com:vml" xmlns:wp14="http://schemas.microsoft.com/office/word/2010/wordprocessingDrawing" xmlns:wp="http://schemas.openxmlformats.org/drawingml/2006/wordprocessingDrawing" xmlns:w10="urn:schemas-microsoft-com:office:word" xmlns:w="http://schemas.openxmlformats.org/wordprocessingml/2006/main" xmlns:w14="http://schemas.microsoft.com/office/word/2010/wordml" xmlns:w15="http://schemas.microsoft.com/office/word/2012/wordml" xmlns:w16cex="http://schemas.microsoft.com/office/word/2018/wordml/cex" xmlns:w16cid="http://schemas.microsoft.com/office/word/2016/wordml/cid" xmlns:w16="http://schemas.microsoft.com/office/word/2018/wordml" xmlns:w16se="http://schemas.microsoft.com/office/word/2015/wordml/symex" xmlns:wpg="http://schemas.microsoft.com/office/word/2010/wordprocessingGroup" xmlns:wpi="http://schemas.microsoft.com/office/word/2010/wordprocessingInk" xmlns:wne="http://schemas.microsoft.com/office/word/2006/wordml" xmlns:wps="http://schemas.microsoft.com/office/word/2010/wordprocessingShape" mc:Ignorable="w14 w15 w16se w16cid w16 w16cex wp14">
+<w:hdr xmlns:wpc="http://schemas.microsoft.com/office/word/2010/wordprocessingCanvas" xmlns:cx="http://schemas.microsoft.com/office/drawing/2014/chartex" xmlns:cx1="http://schemas.microsoft.com/office/drawing/2015/9/8/chartex" xmlns:cx2="http://schemas.microsoft.com/office/drawing/2015/10/21/chartex" xmlns:cx3="http://schemas.microsoft.com/office/drawing/2016/5/9/chartex" xmlns:cx4="http://schemas.microsoft.com/office/drawing/2016/5/10/chartex" xmlns:cx5="http://schemas.microsoft.com/office/drawing/2016/5/11/chartex" xmlns:cx6="http://schemas.microsoft.com/office/drawing/2016/5/12/chartex" xmlns:cx7="http://schemas.microsoft.com/office/drawing/2016/5/13/chartex" xmlns:cx8="http://schemas.microsoft.com/office/drawing/2016/5/14/chartex" xmlns:mc="http://schemas.openxmlformats.org/markup-compatibility/2006" xmlns:aink="http://schemas.microsoft.com/office/drawing/2016/ink" xmlns:am3d="http://schemas.microsoft.com/office/drawing/2017/model3d" xmlns:o="urn:schemas-microsoft-com:office:office" xmlns:oel="http://schemas.microsoft.com/office/2019/extlst" xmlns:r="http://schemas.openxmlformats.org/officeDocument/2006/relationships" xmlns:m="http://schemas.openxmlformats.org/officeDocument/2006/math" xmlns:v="urn:schemas-microsoft-com:vml" xmlns:wp14="http://schemas.microsoft.com/office/word/2010/wordprocessingDrawing" xmlns:wp="http://schemas.openxmlformats.org/drawingml/2006/wordprocessingDrawing" xmlns:w10="urn:schemas-microsoft-com:office:word" xmlns:w="http://schemas.openxmlformats.org/wordprocessingml/2006/main" xmlns:w14="http://schemas.microsoft.com/office/word/2010/wordml" xmlns:w15="http://schemas.microsoft.com/office/word/2012/wordml" xmlns:w16cex="http://schemas.microsoft.com/office/word/2018/wordml/cex" xmlns:w16cid="http://schemas.microsoft.com/office/word/2016/wordml/cid" xmlns:w16="http://schemas.microsoft.com/office/word/2018/wordml" xmlns:w16sdtdh="http://schemas.microsoft.com/office/word/2020/wordml/sdtdatahash" xmlns:w16se="http://schemas.microsoft.com/office/word/2015/wordml/symex" xmlns:wpg="http://schemas.microsoft.com/office/word/2010/wordprocessingGroup" xmlns:wpi="http://schemas.microsoft.com/office/word/2010/wordprocessingInk" xmlns:wne="http://schemas.microsoft.com/office/word/2006/wordml" xmlns:wps="http://schemas.microsoft.com/office/word/2010/wordprocessingShape" mc:Ignorable="w14 w15 w16se w16cid w16 w16cex w16sdtdh wp14">
   <w:p>
     <w:pPr>
       <w:pStyle w:val="Header"/>
@@ -3130,7 +3283,7 @@
 </file>
 
 <file path=word/numbering.xml><?xml version="1.0" encoding="utf-8"?>
-<w:numbering xmlns:wpc="http://schemas.microsoft.com/office/word/2010/wordprocessingCanvas" xmlns:cx="http://schemas.microsoft.com/office/drawing/2014/chartex" xmlns:cx1="http://schemas.microsoft.com/office/drawing/2015/9/8/chartex" xmlns:cx2="http://schemas.microsoft.com/office/drawing/2015/10/21/chartex" xmlns:cx3="http://schemas.microsoft.com/office/drawing/2016/5/9/chartex" xmlns:cx4="http://schemas.microsoft.com/office/drawing/2016/5/10/chartex" xmlns:cx5="http://schemas.microsoft.com/office/drawing/2016/5/11/chartex" xmlns:cx6="http://schemas.microsoft.com/office/drawing/2016/5/12/chartex" xmlns:cx7="http://schemas.microsoft.com/office/drawing/2016/5/13/chartex" xmlns:cx8="http://schemas.microsoft.com/office/drawing/2016/5/14/chartex" xmlns:mc="http://schemas.openxmlformats.org/markup-compatibility/2006" xmlns:aink="http://schemas.microsoft.com/office/drawing/2016/ink" xmlns:am3d="http://schemas.microsoft.com/office/drawing/2017/model3d" xmlns:o="urn:schemas-microsoft-com:office:office" xmlns:r="http://schemas.openxmlformats.org/officeDocument/2006/relationships" xmlns:m="http://schemas.openxmlformats.org/officeDocument/2006/math" xmlns:v="urn:schemas-microsoft-com:vml" xmlns:wp14="http://schemas.microsoft.com/office/word/2010/wordprocessingDrawing" xmlns:wp="http://schemas.openxmlformats.org/drawingml/2006/wordprocessingDrawing" xmlns:w10="urn:schemas-microsoft-com:office:word" xmlns:w="http://schemas.openxmlformats.org/wordprocessingml/2006/main" xmlns:w14="http://schemas.microsoft.com/office/word/2010/wordml" xmlns:w15="http://schemas.microsoft.com/office/word/2012/wordml" xmlns:w16cex="http://schemas.microsoft.com/office/word/2018/wordml/cex" xmlns:w16cid="http://schemas.microsoft.com/office/word/2016/wordml/cid" xmlns:w16="http://schemas.microsoft.com/office/word/2018/wordml" xmlns:w16se="http://schemas.microsoft.com/office/word/2015/wordml/symex" xmlns:wpg="http://schemas.microsoft.com/office/word/2010/wordprocessingGroup" xmlns:wpi="http://schemas.microsoft.com/office/word/2010/wordprocessingInk" xmlns:wne="http://schemas.microsoft.com/office/word/2006/wordml" xmlns:wps="http://schemas.microsoft.com/office/word/2010/wordprocessingShape" mc:Ignorable="w14 w15 w16se w16cid w16 w16cex wp14">
+<w:numbering xmlns:wpc="http://schemas.microsoft.com/office/word/2010/wordprocessingCanvas" xmlns:cx="http://schemas.microsoft.com/office/drawing/2014/chartex" xmlns:cx1="http://schemas.microsoft.com/office/drawing/2015/9/8/chartex" xmlns:cx2="http://schemas.microsoft.com/office/drawing/2015/10/21/chartex" xmlns:cx3="http://schemas.microsoft.com/office/drawing/2016/5/9/chartex" xmlns:cx4="http://schemas.microsoft.com/office/drawing/2016/5/10/chartex" xmlns:cx5="http://schemas.microsoft.com/office/drawing/2016/5/11/chartex" xmlns:cx6="http://schemas.microsoft.com/office/drawing/2016/5/12/chartex" xmlns:cx7="http://schemas.microsoft.com/office/drawing/2016/5/13/chartex" xmlns:cx8="http://schemas.microsoft.com/office/drawing/2016/5/14/chartex" xmlns:mc="http://schemas.openxmlformats.org/markup-compatibility/2006" xmlns:aink="http://schemas.microsoft.com/office/drawing/2016/ink" xmlns:am3d="http://schemas.microsoft.com/office/drawing/2017/model3d" xmlns:o="urn:schemas-microsoft-com:office:office" xmlns:oel="http://schemas.microsoft.com/office/2019/extlst" xmlns:r="http://schemas.openxmlformats.org/officeDocument/2006/relationships" xmlns:m="http://schemas.openxmlformats.org/officeDocument/2006/math" xmlns:v="urn:schemas-microsoft-com:vml" xmlns:wp14="http://schemas.microsoft.com/office/word/2010/wordprocessingDrawing" xmlns:wp="http://schemas.openxmlformats.org/drawingml/2006/wordprocessingDrawing" xmlns:w10="urn:schemas-microsoft-com:office:word" xmlns:w="http://schemas.openxmlformats.org/wordprocessingml/2006/main" xmlns:w14="http://schemas.microsoft.com/office/word/2010/wordml" xmlns:w15="http://schemas.microsoft.com/office/word/2012/wordml" xmlns:w16cex="http://schemas.microsoft.com/office/word/2018/wordml/cex" xmlns:w16cid="http://schemas.microsoft.com/office/word/2016/wordml/cid" xmlns:w16="http://schemas.microsoft.com/office/word/2018/wordml" xmlns:w16sdtdh="http://schemas.microsoft.com/office/word/2020/wordml/sdtdatahash" xmlns:w16se="http://schemas.microsoft.com/office/word/2015/wordml/symex" xmlns:wpg="http://schemas.microsoft.com/office/word/2010/wordprocessingGroup" xmlns:wpi="http://schemas.microsoft.com/office/word/2010/wordprocessingInk" xmlns:wne="http://schemas.microsoft.com/office/word/2006/wordml" xmlns:wps="http://schemas.microsoft.com/office/word/2010/wordprocessingShape" mc:Ignorable="w14 w15 w16se w16cid w16 w16cex w16sdtdh wp14">
   <w:abstractNum w:abstractNumId="0" w15:restartNumberingAfterBreak="0">
     <w:nsid w:val="26A4177B"/>
     <w:multiLevelType w:val="hybridMultilevel"/>
@@ -3244,14 +3397,14 @@
       </w:rPr>
     </w:lvl>
   </w:abstractNum>
-  <w:num w:numId="1">
+  <w:num w:numId="1" w16cid:durableId="291909525">
     <w:abstractNumId w:val="0"/>
   </w:num>
 </w:numbering>
 </file>
 
 <file path=word/styles.xml><?xml version="1.0" encoding="utf-8"?>
-<w:styles xmlns:mc="http://schemas.openxmlformats.org/markup-compatibility/2006" xmlns:r="http://schemas.openxmlformats.org/officeDocument/2006/relationships" xmlns:w="http://schemas.openxmlformats.org/wordprocessingml/2006/main" xmlns:w14="http://schemas.microsoft.com/office/word/2010/wordml" xmlns:w15="http://schemas.microsoft.com/office/word/2012/wordml" xmlns:w16cex="http://schemas.microsoft.com/office/word/2018/wordml/cex" xmlns:w16cid="http://schemas.microsoft.com/office/word/2016/wordml/cid" xmlns:w16="http://schemas.microsoft.com/office/word/2018/wordml" xmlns:w16se="http://schemas.microsoft.com/office/word/2015/wordml/symex" mc:Ignorable="w14 w15 w16se w16cid w16 w16cex">
+<w:styles xmlns:mc="http://schemas.openxmlformats.org/markup-compatibility/2006" xmlns:r="http://schemas.openxmlformats.org/officeDocument/2006/relationships" xmlns:w="http://schemas.openxmlformats.org/wordprocessingml/2006/main" xmlns:w14="http://schemas.microsoft.com/office/word/2010/wordml" xmlns:w15="http://schemas.microsoft.com/office/word/2012/wordml" xmlns:w16cex="http://schemas.microsoft.com/office/word/2018/wordml/cex" xmlns:w16cid="http://schemas.microsoft.com/office/word/2016/wordml/cid" xmlns:w16="http://schemas.microsoft.com/office/word/2018/wordml" xmlns:w16sdtdh="http://schemas.microsoft.com/office/word/2020/wordml/sdtdatahash" xmlns:w16se="http://schemas.microsoft.com/office/word/2015/wordml/symex" mc:Ignorable="w14 w15 w16se w16cid w16 w16cex w16sdtdh">
   <w:docDefaults>
     <w:rPrDefault>
       <w:rPr>

</xml_diff>